<commit_message>
Final ReadMe File with Images
</commit_message>
<xml_diff>
--- a/Cape Weather App Read Me File.docx
+++ b/Cape Weather App Read Me File.docx
@@ -535,11 +535,19 @@
           <w:rFonts w:ascii="Arial" w:hAnsi="Arial" w:cs="Arial"/>
         </w:rPr>
       </w:pPr>
-      <w:r>
-        <w:rPr>
-          <w:rFonts w:ascii="Arial" w:hAnsi="Arial" w:cs="Arial"/>
-        </w:rPr>
-        <w:t>CapeWeather is an Android weather forecasting application that provides accurate, real-time weather updates for any city or the user’s current location. The app allows users to explore weather-based activities, save favourite locations, customize settings, and securely store preferences using Firebase Realtime Database.</w:t>
+      <w:proofErr w:type="spellStart"/>
+      <w:r>
+        <w:rPr>
+          <w:rFonts w:ascii="Arial" w:hAnsi="Arial" w:cs="Arial"/>
+        </w:rPr>
+        <w:t>CapeWeather</w:t>
+      </w:r>
+      <w:proofErr w:type="spellEnd"/>
+      <w:r>
+        <w:rPr>
+          <w:rFonts w:ascii="Arial" w:hAnsi="Arial" w:cs="Arial"/>
+        </w:rPr>
+        <w:t xml:space="preserve"> is an Android weather forecasting application that provides accurate, real-time weather updates for any city or the user’s current location. The app allows users to explore weather-based activities, save favourite locations, customize settings, and securely store preferences using Firebase Realtime Database.</w:t>
       </w:r>
     </w:p>
     <w:p>
@@ -568,21 +576,43 @@
         <w:rPr>
           <w:rFonts w:ascii="Arial" w:hAnsi="Arial" w:cs="Arial"/>
         </w:rPr>
-        <w:t>This repository contains the source code for CapeWeather, developed as part of an Android development portfolio project. The app combines multiple APIs and libraries to deliver real-time weather data, user customization, and activity suggestions tailored to weather conditions.</w:t>
-      </w:r>
-    </w:p>
-    <w:p>
-      <w:pPr>
-        <w:jc w:val="both"/>
-        <w:rPr>
-          <w:rFonts w:ascii="Arial" w:hAnsi="Arial" w:cs="Arial"/>
-        </w:rPr>
-      </w:pPr>
-      <w:r>
-        <w:rPr>
-          <w:rFonts w:ascii="Arial" w:hAnsi="Arial" w:cs="Arial"/>
-        </w:rPr>
-        <w:t>CapeWeather was designed to offer a clean, intuitive experience while showcasing practical implementation of API communication, Firebase integration, and multi-screen navigation in Android.</w:t>
+        <w:t xml:space="preserve">This repository contains the source code for </w:t>
+      </w:r>
+      <w:proofErr w:type="spellStart"/>
+      <w:r>
+        <w:rPr>
+          <w:rFonts w:ascii="Arial" w:hAnsi="Arial" w:cs="Arial"/>
+        </w:rPr>
+        <w:t>CapeWeather</w:t>
+      </w:r>
+      <w:proofErr w:type="spellEnd"/>
+      <w:r>
+        <w:rPr>
+          <w:rFonts w:ascii="Arial" w:hAnsi="Arial" w:cs="Arial"/>
+        </w:rPr>
+        <w:t>, developed as part of an Android development portfolio project. The app combines multiple APIs and libraries to deliver real-time weather data, user customization, and activity suggestions tailored to weather conditions.</w:t>
+      </w:r>
+    </w:p>
+    <w:p>
+      <w:pPr>
+        <w:jc w:val="both"/>
+        <w:rPr>
+          <w:rFonts w:ascii="Arial" w:hAnsi="Arial" w:cs="Arial"/>
+        </w:rPr>
+      </w:pPr>
+      <w:proofErr w:type="spellStart"/>
+      <w:r>
+        <w:rPr>
+          <w:rFonts w:ascii="Arial" w:hAnsi="Arial" w:cs="Arial"/>
+        </w:rPr>
+        <w:t>CapeWeather</w:t>
+      </w:r>
+      <w:proofErr w:type="spellEnd"/>
+      <w:r>
+        <w:rPr>
+          <w:rFonts w:ascii="Arial" w:hAnsi="Arial" w:cs="Arial"/>
+        </w:rPr>
+        <w:t xml:space="preserve"> was designed to offer a clean, intuitive experience while showcasing practical implementation of API communication, Firebase integration, and multi-screen navigation in Android.</w:t>
       </w:r>
     </w:p>
     <w:p>
@@ -777,6 +807,21 @@
         </w:rPr>
         <w:t>YOUTUBE LINK PART 3 (FINAL POE) :</w:t>
       </w:r>
+      <w:r>
+        <w:rPr>
+          <w:rFonts w:ascii="Arial" w:hAnsi="Arial" w:cs="Arial"/>
+        </w:rPr>
+        <w:t xml:space="preserve"> </w:t>
+      </w:r>
+      <w:hyperlink r:id="rId7" w:history="1">
+        <w:r>
+          <w:rPr>
+            <w:rStyle w:val="Hyperlink"/>
+            <w:rFonts w:ascii="Arial" w:hAnsi="Arial" w:cs="Arial"/>
+          </w:rPr>
+          <w:t>https://youtu.be/tGZxiM5of-Q</w:t>
+        </w:r>
+      </w:hyperlink>
     </w:p>
     <w:p>
       <w:pPr>
@@ -941,11 +986,19 @@
           <w:rFonts w:ascii="Arial" w:hAnsi="Arial" w:cs="Arial"/>
         </w:rPr>
       </w:pPr>
-      <w:r>
-        <w:rPr>
-          <w:rFonts w:ascii="Arial" w:hAnsi="Arial" w:cs="Arial"/>
-        </w:rPr>
-        <w:t>CapeWeather’s UI adopts a blue and white palette with gradient backgrounds (@drawable/gradient_bg) for a clean, ocean-inspired aesthetic representing the Cape’s coastal environment.</w:t>
+      <w:proofErr w:type="spellStart"/>
+      <w:r>
+        <w:rPr>
+          <w:rFonts w:ascii="Arial" w:hAnsi="Arial" w:cs="Arial"/>
+        </w:rPr>
+        <w:t>CapeWeather’s</w:t>
+      </w:r>
+      <w:proofErr w:type="spellEnd"/>
+      <w:r>
+        <w:rPr>
+          <w:rFonts w:ascii="Arial" w:hAnsi="Arial" w:cs="Arial"/>
+        </w:rPr>
+        <w:t xml:space="preserve"> UI adopts a blue and white palette with gradient backgrounds (@drawable/gradient_bg) for a clean, ocean-inspired aesthetic representing the Cape’s coastal environment.</w:t>
       </w:r>
     </w:p>
     <w:p>
@@ -970,11 +1023,19 @@
           <w:rFonts w:ascii="Arial" w:hAnsi="Arial" w:cs="Arial"/>
         </w:rPr>
       </w:pPr>
-      <w:r>
-        <w:rPr>
-          <w:rFonts w:ascii="Arial" w:hAnsi="Arial" w:cs="Arial"/>
-        </w:rPr>
-        <w:t>CapeWeather uses Firebase Realtime Database to securely store:</w:t>
+      <w:proofErr w:type="spellStart"/>
+      <w:r>
+        <w:rPr>
+          <w:rFonts w:ascii="Arial" w:hAnsi="Arial" w:cs="Arial"/>
+        </w:rPr>
+        <w:t>CapeWeather</w:t>
+      </w:r>
+      <w:proofErr w:type="spellEnd"/>
+      <w:r>
+        <w:rPr>
+          <w:rFonts w:ascii="Arial" w:hAnsi="Arial" w:cs="Arial"/>
+        </w:rPr>
+        <w:t xml:space="preserve"> uses Firebase Realtime Database to securely store:</w:t>
       </w:r>
     </w:p>
     <w:p>
@@ -1254,53 +1315,113 @@
           <w:rFonts w:ascii="Arial" w:hAnsi="Arial" w:cs="Arial"/>
         </w:rPr>
       </w:pPr>
-      <w:r>
-        <w:rPr>
-          <w:rFonts w:ascii="Arial" w:hAnsi="Arial" w:cs="Arial"/>
-        </w:rPr>
-        <w:t>AppCompat and Material Design for a modern look and consistent user experience.</w:t>
-      </w:r>
-    </w:p>
-    <w:p>
-      <w:pPr>
-        <w:jc w:val="both"/>
-        <w:rPr>
-          <w:rFonts w:ascii="Arial" w:hAnsi="Arial" w:cs="Arial"/>
-        </w:rPr>
-      </w:pPr>
-      <w:r>
-        <w:rPr>
-          <w:rFonts w:ascii="Arial" w:hAnsi="Arial" w:cs="Arial"/>
-        </w:rPr>
-        <w:t>RecyclerView and ListView for displaying lists of favourite cities and search results.</w:t>
-      </w:r>
-    </w:p>
-    <w:p>
-      <w:pPr>
-        <w:jc w:val="both"/>
-        <w:rPr>
-          <w:rFonts w:ascii="Arial" w:hAnsi="Arial" w:cs="Arial"/>
-        </w:rPr>
-      </w:pPr>
-      <w:r>
-        <w:rPr>
-          <w:rFonts w:ascii="Arial" w:hAnsi="Arial" w:cs="Arial"/>
-        </w:rPr>
-        <w:t>ConstraintLayout and GridLayout for structuring detailed weather and activity information.</w:t>
-      </w:r>
-    </w:p>
-    <w:p>
-      <w:pPr>
-        <w:jc w:val="both"/>
-        <w:rPr>
-          <w:rFonts w:ascii="Arial" w:hAnsi="Arial" w:cs="Arial"/>
-        </w:rPr>
-      </w:pPr>
-      <w:r>
-        <w:rPr>
-          <w:rFonts w:ascii="Arial" w:hAnsi="Arial" w:cs="Arial"/>
-        </w:rPr>
-        <w:t>BottomNavigationView for simple navigation between main screens.</w:t>
+      <w:proofErr w:type="spellStart"/>
+      <w:r>
+        <w:rPr>
+          <w:rFonts w:ascii="Arial" w:hAnsi="Arial" w:cs="Arial"/>
+        </w:rPr>
+        <w:t>AppCompat</w:t>
+      </w:r>
+      <w:proofErr w:type="spellEnd"/>
+      <w:r>
+        <w:rPr>
+          <w:rFonts w:ascii="Arial" w:hAnsi="Arial" w:cs="Arial"/>
+        </w:rPr>
+        <w:t xml:space="preserve"> and Material Design for a modern look and consistent user experience.</w:t>
+      </w:r>
+    </w:p>
+    <w:p>
+      <w:pPr>
+        <w:jc w:val="both"/>
+        <w:rPr>
+          <w:rFonts w:ascii="Arial" w:hAnsi="Arial" w:cs="Arial"/>
+        </w:rPr>
+      </w:pPr>
+      <w:proofErr w:type="spellStart"/>
+      <w:r>
+        <w:rPr>
+          <w:rFonts w:ascii="Arial" w:hAnsi="Arial" w:cs="Arial"/>
+        </w:rPr>
+        <w:t>RecyclerView</w:t>
+      </w:r>
+      <w:proofErr w:type="spellEnd"/>
+      <w:r>
+        <w:rPr>
+          <w:rFonts w:ascii="Arial" w:hAnsi="Arial" w:cs="Arial"/>
+        </w:rPr>
+        <w:t xml:space="preserve"> and </w:t>
+      </w:r>
+      <w:proofErr w:type="spellStart"/>
+      <w:r>
+        <w:rPr>
+          <w:rFonts w:ascii="Arial" w:hAnsi="Arial" w:cs="Arial"/>
+        </w:rPr>
+        <w:t>ListView</w:t>
+      </w:r>
+      <w:proofErr w:type="spellEnd"/>
+      <w:r>
+        <w:rPr>
+          <w:rFonts w:ascii="Arial" w:hAnsi="Arial" w:cs="Arial"/>
+        </w:rPr>
+        <w:t xml:space="preserve"> for displaying lists of favourite cities and search results.</w:t>
+      </w:r>
+    </w:p>
+    <w:p>
+      <w:pPr>
+        <w:jc w:val="both"/>
+        <w:rPr>
+          <w:rFonts w:ascii="Arial" w:hAnsi="Arial" w:cs="Arial"/>
+        </w:rPr>
+      </w:pPr>
+      <w:proofErr w:type="spellStart"/>
+      <w:r>
+        <w:rPr>
+          <w:rFonts w:ascii="Arial" w:hAnsi="Arial" w:cs="Arial"/>
+        </w:rPr>
+        <w:t>ConstraintLayout</w:t>
+      </w:r>
+      <w:proofErr w:type="spellEnd"/>
+      <w:r>
+        <w:rPr>
+          <w:rFonts w:ascii="Arial" w:hAnsi="Arial" w:cs="Arial"/>
+        </w:rPr>
+        <w:t xml:space="preserve"> and </w:t>
+      </w:r>
+      <w:proofErr w:type="spellStart"/>
+      <w:r>
+        <w:rPr>
+          <w:rFonts w:ascii="Arial" w:hAnsi="Arial" w:cs="Arial"/>
+        </w:rPr>
+        <w:t>GridLayout</w:t>
+      </w:r>
+      <w:proofErr w:type="spellEnd"/>
+      <w:r>
+        <w:rPr>
+          <w:rFonts w:ascii="Arial" w:hAnsi="Arial" w:cs="Arial"/>
+        </w:rPr>
+        <w:t xml:space="preserve"> for structuring detailed weather and activity information.</w:t>
+      </w:r>
+    </w:p>
+    <w:p>
+      <w:pPr>
+        <w:jc w:val="both"/>
+        <w:rPr>
+          <w:rFonts w:ascii="Arial" w:hAnsi="Arial" w:cs="Arial"/>
+        </w:rPr>
+      </w:pPr>
+      <w:proofErr w:type="spellStart"/>
+      <w:r>
+        <w:rPr>
+          <w:rFonts w:ascii="Arial" w:hAnsi="Arial" w:cs="Arial"/>
+        </w:rPr>
+        <w:t>BottomNavigationView</w:t>
+      </w:r>
+      <w:proofErr w:type="spellEnd"/>
+      <w:r>
+        <w:rPr>
+          <w:rFonts w:ascii="Arial" w:hAnsi="Arial" w:cs="Arial"/>
+        </w:rPr>
+        <w:t xml:space="preserve"> for simple navigation between main screens.</w:t>
       </w:r>
     </w:p>
     <w:p>
@@ -1328,7 +1449,21 @@
         <w:rPr>
           <w:rFonts w:ascii="Arial" w:hAnsi="Arial" w:cs="Arial"/>
         </w:rPr>
-        <w:t>Retrofit 2 and OkHttp for making REST API calls to OpenWeatherMap and the Activities API.</w:t>
+        <w:t xml:space="preserve">Retrofit 2 and </w:t>
+      </w:r>
+      <w:proofErr w:type="spellStart"/>
+      <w:r>
+        <w:rPr>
+          <w:rFonts w:ascii="Arial" w:hAnsi="Arial" w:cs="Arial"/>
+        </w:rPr>
+        <w:t>OkHttp</w:t>
+      </w:r>
+      <w:proofErr w:type="spellEnd"/>
+      <w:r>
+        <w:rPr>
+          <w:rFonts w:ascii="Arial" w:hAnsi="Arial" w:cs="Arial"/>
+        </w:rPr>
+        <w:t xml:space="preserve"> for making REST API calls to OpenWeatherMap and the Activities API.</w:t>
       </w:r>
     </w:p>
     <w:p>
@@ -1634,98 +1769,6 @@
                 <pic:pic xmlns:pic="http://schemas.openxmlformats.org/drawingml/2006/picture">
                   <pic:nvPicPr>
                     <pic:cNvPr id="1290615422" name="Picture 14" descr="A screen shot of a computer&#10;&#10;AI-generated content may be incorrect."/>
-                    <pic:cNvPicPr/>
-                  </pic:nvPicPr>
-                  <pic:blipFill>
-                    <a:blip r:embed="rId7">
-                      <a:extLst>
-                        <a:ext uri="{28A0092B-C50C-407E-A947-70E740481C1C}">
-                          <a14:useLocalDpi xmlns:a14="http://schemas.microsoft.com/office/drawing/2010/main" val="0"/>
-                        </a:ext>
-                      </a:extLst>
-                    </a:blip>
-                    <a:stretch>
-                      <a:fillRect/>
-                    </a:stretch>
-                  </pic:blipFill>
-                  <pic:spPr>
-                    <a:xfrm>
-                      <a:off x="0" y="0"/>
-                      <a:ext cx="4088130" cy="8863330"/>
-                    </a:xfrm>
-                    <a:prstGeom prst="rect">
-                      <a:avLst/>
-                    </a:prstGeom>
-                  </pic:spPr>
-                </pic:pic>
-              </a:graphicData>
-            </a:graphic>
-          </wp:inline>
-        </w:drawing>
-      </w:r>
-    </w:p>
-    <w:p>
-      <w:pPr>
-        <w:pStyle w:val="Heading2"/>
-        <w:jc w:val="both"/>
-        <w:rPr>
-          <w:rFonts w:ascii="Arial" w:hAnsi="Arial" w:cs="Arial"/>
-        </w:rPr>
-      </w:pPr>
-      <w:r>
-        <w:rPr>
-          <w:rFonts w:ascii="Arial" w:hAnsi="Arial" w:cs="Arial"/>
-        </w:rPr>
-        <w:lastRenderedPageBreak/>
-        <w:t>Login and Registration</w:t>
-      </w:r>
-    </w:p>
-    <w:p>
-      <w:pPr>
-        <w:jc w:val="both"/>
-        <w:rPr>
-          <w:rFonts w:ascii="Arial" w:hAnsi="Arial" w:cs="Arial"/>
-        </w:rPr>
-      </w:pPr>
-      <w:r>
-        <w:rPr>
-          <w:rFonts w:ascii="Arial" w:hAnsi="Arial" w:cs="Arial"/>
-        </w:rPr>
-        <w:t>Handles user authentication through Firebase. Users can register or log in using an email and password, with options for remembering login credentials or resetting a password.</w:t>
-      </w:r>
-      <w:r>
-        <w:rPr>
-          <w:rFonts w:ascii="Arial" w:hAnsi="Arial" w:cs="Arial"/>
-        </w:rPr>
-        <w:t xml:space="preserve"> Updated to now host a single sign on feature using google single sign on.</w:t>
-      </w:r>
-    </w:p>
-    <w:p>
-      <w:pPr>
-        <w:jc w:val="both"/>
-        <w:rPr>
-          <w:rFonts w:ascii="Arial" w:hAnsi="Arial" w:cs="Arial"/>
-        </w:rPr>
-      </w:pPr>
-      <w:r>
-        <w:rPr>
-          <w:rFonts w:ascii="Arial" w:hAnsi="Arial" w:cs="Arial"/>
-          <w:noProof/>
-        </w:rPr>
-        <w:lastRenderedPageBreak/>
-        <w:drawing>
-          <wp:inline distT="0" distB="0" distL="0" distR="0" wp14:anchorId="7C06451F" wp14:editId="580C289D">
-            <wp:extent cx="4088130" cy="8863330"/>
-            <wp:effectExtent l="0" t="0" r="7620" b="0"/>
-            <wp:docPr id="24234344" name="Picture 11" descr="A screenshot of a login form&#10;&#10;AI-generated content may be incorrect."/>
-            <wp:cNvGraphicFramePr>
-              <a:graphicFrameLocks xmlns:a="http://schemas.openxmlformats.org/drawingml/2006/main" noChangeAspect="1"/>
-            </wp:cNvGraphicFramePr>
-            <a:graphic xmlns:a="http://schemas.openxmlformats.org/drawingml/2006/main">
-              <a:graphicData uri="http://schemas.openxmlformats.org/drawingml/2006/picture">
-                <pic:pic xmlns:pic="http://schemas.openxmlformats.org/drawingml/2006/picture">
-                  <pic:nvPicPr>
-                    <pic:cNvPr id="24234344" name="Picture 11" descr="A screenshot of a login form&#10;&#10;AI-generated content may be incorrect."/>
                     <pic:cNvPicPr/>
                   </pic:nvPicPr>
                   <pic:blipFill>
@@ -1755,6 +1798,50 @@
           </wp:inline>
         </w:drawing>
       </w:r>
+    </w:p>
+    <w:p>
+      <w:pPr>
+        <w:pStyle w:val="Heading2"/>
+        <w:jc w:val="both"/>
+        <w:rPr>
+          <w:rFonts w:ascii="Arial" w:hAnsi="Arial" w:cs="Arial"/>
+        </w:rPr>
+      </w:pPr>
+      <w:r>
+        <w:rPr>
+          <w:rFonts w:ascii="Arial" w:hAnsi="Arial" w:cs="Arial"/>
+        </w:rPr>
+        <w:lastRenderedPageBreak/>
+        <w:t>Login and Registration</w:t>
+      </w:r>
+    </w:p>
+    <w:p>
+      <w:pPr>
+        <w:jc w:val="both"/>
+        <w:rPr>
+          <w:rFonts w:ascii="Arial" w:hAnsi="Arial" w:cs="Arial"/>
+        </w:rPr>
+      </w:pPr>
+      <w:r>
+        <w:rPr>
+          <w:rFonts w:ascii="Arial" w:hAnsi="Arial" w:cs="Arial"/>
+        </w:rPr>
+        <w:t>Handles user authentication through Firebase. Users can register or log in using an email and password, with options for remembering login credentials or resetting a password.</w:t>
+      </w:r>
+      <w:r>
+        <w:rPr>
+          <w:rFonts w:ascii="Arial" w:hAnsi="Arial" w:cs="Arial"/>
+        </w:rPr>
+        <w:t xml:space="preserve"> Updated to now host a single sign on feature using google single sign on.</w:t>
+      </w:r>
+    </w:p>
+    <w:p>
+      <w:pPr>
+        <w:jc w:val="both"/>
+        <w:rPr>
+          <w:rFonts w:ascii="Arial" w:hAnsi="Arial" w:cs="Arial"/>
+        </w:rPr>
+      </w:pPr>
       <w:r>
         <w:rPr>
           <w:rFonts w:ascii="Arial" w:hAnsi="Arial" w:cs="Arial"/>
@@ -1762,10 +1849,10 @@
         </w:rPr>
         <w:lastRenderedPageBreak/>
         <w:drawing>
-          <wp:inline distT="0" distB="0" distL="0" distR="0" wp14:anchorId="2BEAB830" wp14:editId="4CF58904">
+          <wp:inline distT="0" distB="0" distL="0" distR="0" wp14:anchorId="7C06451F" wp14:editId="580C289D">
             <wp:extent cx="4088130" cy="8863330"/>
             <wp:effectExtent l="0" t="0" r="7620" b="0"/>
-            <wp:docPr id="1520150465" name="Picture 12" descr="A screenshot of a login form&#10;&#10;AI-generated content may be incorrect."/>
+            <wp:docPr id="24234344" name="Picture 11" descr="A screenshot of a login form&#10;&#10;AI-generated content may be incorrect."/>
             <wp:cNvGraphicFramePr>
               <a:graphicFrameLocks xmlns:a="http://schemas.openxmlformats.org/drawingml/2006/main" noChangeAspect="1"/>
             </wp:cNvGraphicFramePr>
@@ -1773,7 +1860,7 @@
               <a:graphicData uri="http://schemas.openxmlformats.org/drawingml/2006/picture">
                 <pic:pic xmlns:pic="http://schemas.openxmlformats.org/drawingml/2006/picture">
                   <pic:nvPicPr>
-                    <pic:cNvPr id="1520150465" name="Picture 12" descr="A screenshot of a login form&#10;&#10;AI-generated content may be incorrect."/>
+                    <pic:cNvPr id="24234344" name="Picture 11" descr="A screenshot of a login form&#10;&#10;AI-generated content may be incorrect."/>
                     <pic:cNvPicPr/>
                   </pic:nvPicPr>
                   <pic:blipFill>
@@ -1810,10 +1897,10 @@
         </w:rPr>
         <w:lastRenderedPageBreak/>
         <w:drawing>
-          <wp:inline distT="0" distB="0" distL="0" distR="0" wp14:anchorId="6656E604" wp14:editId="0B26515E">
+          <wp:inline distT="0" distB="0" distL="0" distR="0" wp14:anchorId="2BEAB830" wp14:editId="4CF58904">
             <wp:extent cx="4088130" cy="8863330"/>
             <wp:effectExtent l="0" t="0" r="7620" b="0"/>
-            <wp:docPr id="1969308895" name="Picture 13" descr="A screenshot of a login box&#10;&#10;AI-generated content may be incorrect."/>
+            <wp:docPr id="1520150465" name="Picture 12" descr="A screenshot of a login form&#10;&#10;AI-generated content may be incorrect."/>
             <wp:cNvGraphicFramePr>
               <a:graphicFrameLocks xmlns:a="http://schemas.openxmlformats.org/drawingml/2006/main" noChangeAspect="1"/>
             </wp:cNvGraphicFramePr>
@@ -1821,7 +1908,7 @@
               <a:graphicData uri="http://schemas.openxmlformats.org/drawingml/2006/picture">
                 <pic:pic xmlns:pic="http://schemas.openxmlformats.org/drawingml/2006/picture">
                   <pic:nvPicPr>
-                    <pic:cNvPr id="1969308895" name="Picture 13" descr="A screenshot of a login box&#10;&#10;AI-generated content may be incorrect."/>
+                    <pic:cNvPr id="1520150465" name="Picture 12" descr="A screenshot of a login form&#10;&#10;AI-generated content may be incorrect."/>
                     <pic:cNvPicPr/>
                   </pic:nvPicPr>
                   <pic:blipFill>
@@ -1851,44 +1938,6 @@
           </wp:inline>
         </w:drawing>
       </w:r>
-    </w:p>
-    <w:p>
-      <w:pPr>
-        <w:pStyle w:val="Heading2"/>
-        <w:jc w:val="both"/>
-        <w:rPr>
-          <w:rFonts w:ascii="Arial" w:hAnsi="Arial" w:cs="Arial"/>
-        </w:rPr>
-      </w:pPr>
-      <w:r>
-        <w:rPr>
-          <w:rFonts w:ascii="Arial" w:hAnsi="Arial" w:cs="Arial"/>
-        </w:rPr>
-        <w:lastRenderedPageBreak/>
-        <w:t>Home and Search Screen</w:t>
-      </w:r>
-    </w:p>
-    <w:p>
-      <w:pPr>
-        <w:jc w:val="both"/>
-        <w:rPr>
-          <w:rFonts w:ascii="Arial" w:hAnsi="Arial" w:cs="Arial"/>
-        </w:rPr>
-      </w:pPr>
-      <w:r>
-        <w:rPr>
-          <w:rFonts w:ascii="Arial" w:hAnsi="Arial" w:cs="Arial"/>
-        </w:rPr>
-        <w:t>Allows searching for weather by city or using the device’s current location. Displays temperature, weather description, and details such as pressure, wind speed, humidity, sunrise, sunset, and visibility. Users can add searched cities to favourites.</w:t>
-      </w:r>
-    </w:p>
-    <w:p>
-      <w:pPr>
-        <w:jc w:val="both"/>
-        <w:rPr>
-          <w:rFonts w:ascii="Arial" w:hAnsi="Arial" w:cs="Arial"/>
-        </w:rPr>
-      </w:pPr>
       <w:r>
         <w:rPr>
           <w:rFonts w:ascii="Arial" w:hAnsi="Arial" w:cs="Arial"/>
@@ -1896,10 +1945,10 @@
         </w:rPr>
         <w:lastRenderedPageBreak/>
         <w:drawing>
-          <wp:inline distT="0" distB="0" distL="0" distR="0" wp14:anchorId="22124D23" wp14:editId="1845CC5B">
+          <wp:inline distT="0" distB="0" distL="0" distR="0" wp14:anchorId="6656E604" wp14:editId="0B26515E">
             <wp:extent cx="4088130" cy="8863330"/>
             <wp:effectExtent l="0" t="0" r="7620" b="0"/>
-            <wp:docPr id="812676326" name="Picture 8" descr="A screenshot of a phone&#10;&#10;AI-generated content may be incorrect."/>
+            <wp:docPr id="1969308895" name="Picture 13" descr="A screenshot of a login box&#10;&#10;AI-generated content may be incorrect."/>
             <wp:cNvGraphicFramePr>
               <a:graphicFrameLocks xmlns:a="http://schemas.openxmlformats.org/drawingml/2006/main" noChangeAspect="1"/>
             </wp:cNvGraphicFramePr>
@@ -1907,7 +1956,7 @@
               <a:graphicData uri="http://schemas.openxmlformats.org/drawingml/2006/picture">
                 <pic:pic xmlns:pic="http://schemas.openxmlformats.org/drawingml/2006/picture">
                   <pic:nvPicPr>
-                    <pic:cNvPr id="812676326" name="Picture 8" descr="A screenshot of a phone&#10;&#10;AI-generated content may be incorrect."/>
+                    <pic:cNvPr id="1969308895" name="Picture 13" descr="A screenshot of a login box&#10;&#10;AI-generated content may be incorrect."/>
                     <pic:cNvPicPr/>
                   </pic:nvPicPr>
                   <pic:blipFill>
@@ -1937,6 +1986,44 @@
           </wp:inline>
         </w:drawing>
       </w:r>
+    </w:p>
+    <w:p>
+      <w:pPr>
+        <w:pStyle w:val="Heading2"/>
+        <w:jc w:val="both"/>
+        <w:rPr>
+          <w:rFonts w:ascii="Arial" w:hAnsi="Arial" w:cs="Arial"/>
+        </w:rPr>
+      </w:pPr>
+      <w:r>
+        <w:rPr>
+          <w:rFonts w:ascii="Arial" w:hAnsi="Arial" w:cs="Arial"/>
+        </w:rPr>
+        <w:lastRenderedPageBreak/>
+        <w:t>Home and Search Screen</w:t>
+      </w:r>
+    </w:p>
+    <w:p>
+      <w:pPr>
+        <w:jc w:val="both"/>
+        <w:rPr>
+          <w:rFonts w:ascii="Arial" w:hAnsi="Arial" w:cs="Arial"/>
+        </w:rPr>
+      </w:pPr>
+      <w:r>
+        <w:rPr>
+          <w:rFonts w:ascii="Arial" w:hAnsi="Arial" w:cs="Arial"/>
+        </w:rPr>
+        <w:t>Allows searching for weather by city or using the device’s current location. Displays temperature, weather description, and details such as pressure, wind speed, humidity, sunrise, sunset, and visibility. Users can add searched cities to favourites.</w:t>
+      </w:r>
+    </w:p>
+    <w:p>
+      <w:pPr>
+        <w:jc w:val="both"/>
+        <w:rPr>
+          <w:rFonts w:ascii="Arial" w:hAnsi="Arial" w:cs="Arial"/>
+        </w:rPr>
+      </w:pPr>
       <w:r>
         <w:rPr>
           <w:rFonts w:ascii="Arial" w:hAnsi="Arial" w:cs="Arial"/>
@@ -1944,10 +2031,10 @@
         </w:rPr>
         <w:lastRenderedPageBreak/>
         <w:drawing>
-          <wp:inline distT="0" distB="0" distL="0" distR="0" wp14:anchorId="6D36D2FB" wp14:editId="671EAF79">
+          <wp:inline distT="0" distB="0" distL="0" distR="0" wp14:anchorId="22124D23" wp14:editId="1845CC5B">
             <wp:extent cx="4088130" cy="8863330"/>
             <wp:effectExtent l="0" t="0" r="7620" b="0"/>
-            <wp:docPr id="921438152" name="Picture 9" descr="A screenshot of a phone&#10;&#10;AI-generated content may be incorrect."/>
+            <wp:docPr id="812676326" name="Picture 8" descr="A screenshot of a phone&#10;&#10;AI-generated content may be incorrect."/>
             <wp:cNvGraphicFramePr>
               <a:graphicFrameLocks xmlns:a="http://schemas.openxmlformats.org/drawingml/2006/main" noChangeAspect="1"/>
             </wp:cNvGraphicFramePr>
@@ -1955,7 +2042,7 @@
               <a:graphicData uri="http://schemas.openxmlformats.org/drawingml/2006/picture">
                 <pic:pic xmlns:pic="http://schemas.openxmlformats.org/drawingml/2006/picture">
                   <pic:nvPicPr>
-                    <pic:cNvPr id="921438152" name="Picture 9" descr="A screenshot of a phone&#10;&#10;AI-generated content may be incorrect."/>
+                    <pic:cNvPr id="812676326" name="Picture 8" descr="A screenshot of a phone&#10;&#10;AI-generated content may be incorrect."/>
                     <pic:cNvPicPr/>
                   </pic:nvPicPr>
                   <pic:blipFill>
@@ -1992,10 +2079,10 @@
         </w:rPr>
         <w:lastRenderedPageBreak/>
         <w:drawing>
-          <wp:inline distT="0" distB="0" distL="0" distR="0" wp14:anchorId="12BA09C1" wp14:editId="5DE8B9DC">
+          <wp:inline distT="0" distB="0" distL="0" distR="0" wp14:anchorId="6D36D2FB" wp14:editId="671EAF79">
             <wp:extent cx="4088130" cy="8863330"/>
             <wp:effectExtent l="0" t="0" r="7620" b="0"/>
-            <wp:docPr id="670060988" name="Picture 10"/>
+            <wp:docPr id="921438152" name="Picture 9" descr="A screenshot of a phone&#10;&#10;AI-generated content may be incorrect."/>
             <wp:cNvGraphicFramePr>
               <a:graphicFrameLocks xmlns:a="http://schemas.openxmlformats.org/drawingml/2006/main" noChangeAspect="1"/>
             </wp:cNvGraphicFramePr>
@@ -2003,7 +2090,7 @@
               <a:graphicData uri="http://schemas.openxmlformats.org/drawingml/2006/picture">
                 <pic:pic xmlns:pic="http://schemas.openxmlformats.org/drawingml/2006/picture">
                   <pic:nvPicPr>
-                    <pic:cNvPr id="670060988" name="Picture 10"/>
+                    <pic:cNvPr id="921438152" name="Picture 9" descr="A screenshot of a phone&#10;&#10;AI-generated content may be incorrect."/>
                     <pic:cNvPicPr/>
                   </pic:nvPicPr>
                   <pic:blipFill>
@@ -2033,44 +2120,6 @@
           </wp:inline>
         </w:drawing>
       </w:r>
-    </w:p>
-    <w:p>
-      <w:pPr>
-        <w:pStyle w:val="Heading2"/>
-        <w:jc w:val="both"/>
-        <w:rPr>
-          <w:rFonts w:ascii="Arial" w:hAnsi="Arial" w:cs="Arial"/>
-        </w:rPr>
-      </w:pPr>
-      <w:r>
-        <w:rPr>
-          <w:rFonts w:ascii="Arial" w:hAnsi="Arial" w:cs="Arial"/>
-        </w:rPr>
-        <w:lastRenderedPageBreak/>
-        <w:t>Activities Screen</w:t>
-      </w:r>
-    </w:p>
-    <w:p>
-      <w:pPr>
-        <w:jc w:val="both"/>
-        <w:rPr>
-          <w:rFonts w:ascii="Arial" w:hAnsi="Arial" w:cs="Arial"/>
-        </w:rPr>
-      </w:pPr>
-      <w:r>
-        <w:rPr>
-          <w:rFonts w:ascii="Arial" w:hAnsi="Arial" w:cs="Arial"/>
-        </w:rPr>
-        <w:t>Provides activity recommendations based on the weather conditions of the selected city. Data is retrieved from the following API:</w:t>
-      </w:r>
-    </w:p>
-    <w:p>
-      <w:pPr>
-        <w:jc w:val="both"/>
-        <w:rPr>
-          <w:rFonts w:ascii="Arial" w:hAnsi="Arial" w:cs="Arial"/>
-        </w:rPr>
-      </w:pPr>
       <w:r>
         <w:rPr>
           <w:rFonts w:ascii="Arial" w:hAnsi="Arial" w:cs="Arial"/>
@@ -2078,10 +2127,10 @@
         </w:rPr>
         <w:lastRenderedPageBreak/>
         <w:drawing>
-          <wp:inline distT="0" distB="0" distL="0" distR="0" wp14:anchorId="2B8BA060" wp14:editId="31A3F27C">
+          <wp:inline distT="0" distB="0" distL="0" distR="0" wp14:anchorId="12BA09C1" wp14:editId="5DE8B9DC">
             <wp:extent cx="4088130" cy="8863330"/>
             <wp:effectExtent l="0" t="0" r="7620" b="0"/>
-            <wp:docPr id="177723229" name="Picture 7" descr="A screenshot of a phone&#10;&#10;AI-generated content may be incorrect."/>
+            <wp:docPr id="670060988" name="Picture 10"/>
             <wp:cNvGraphicFramePr>
               <a:graphicFrameLocks xmlns:a="http://schemas.openxmlformats.org/drawingml/2006/main" noChangeAspect="1"/>
             </wp:cNvGraphicFramePr>
@@ -2089,7 +2138,7 @@
               <a:graphicData uri="http://schemas.openxmlformats.org/drawingml/2006/picture">
                 <pic:pic xmlns:pic="http://schemas.openxmlformats.org/drawingml/2006/picture">
                   <pic:nvPicPr>
-                    <pic:cNvPr id="177723229" name="Picture 7" descr="A screenshot of a phone&#10;&#10;AI-generated content may be incorrect."/>
+                    <pic:cNvPr id="670060988" name="Picture 10"/>
                     <pic:cNvPicPr/>
                   </pic:nvPicPr>
                   <pic:blipFill>
@@ -2133,21 +2182,21 @@
           <w:rFonts w:ascii="Arial" w:hAnsi="Arial" w:cs="Arial"/>
         </w:rPr>
         <w:lastRenderedPageBreak/>
-        <w:t>Favourites Screen</w:t>
-      </w:r>
-    </w:p>
-    <w:p>
-      <w:pPr>
-        <w:jc w:val="both"/>
-        <w:rPr>
-          <w:rFonts w:ascii="Arial" w:hAnsi="Arial" w:cs="Arial"/>
-        </w:rPr>
-      </w:pPr>
-      <w:r>
-        <w:rPr>
-          <w:rFonts w:ascii="Arial" w:hAnsi="Arial" w:cs="Arial"/>
-        </w:rPr>
-        <w:t>Displays saved cities in a ListView. Allows adding and managing favourite locations, with a loading indicator while fetching data.</w:t>
+        <w:t>Activities Screen</w:t>
+      </w:r>
+    </w:p>
+    <w:p>
+      <w:pPr>
+        <w:jc w:val="both"/>
+        <w:rPr>
+          <w:rFonts w:ascii="Arial" w:hAnsi="Arial" w:cs="Arial"/>
+        </w:rPr>
+      </w:pPr>
+      <w:r>
+        <w:rPr>
+          <w:rFonts w:ascii="Arial" w:hAnsi="Arial" w:cs="Arial"/>
+        </w:rPr>
+        <w:t>Provides activity recommendations based on the weather conditions of the selected city. Data is retrieved from the following API:</w:t>
       </w:r>
     </w:p>
     <w:p>
@@ -2164,10 +2213,10 @@
         </w:rPr>
         <w:lastRenderedPageBreak/>
         <w:drawing>
-          <wp:inline distT="0" distB="0" distL="0" distR="0" wp14:anchorId="538D6B35" wp14:editId="308C2E58">
+          <wp:inline distT="0" distB="0" distL="0" distR="0" wp14:anchorId="2B8BA060" wp14:editId="31A3F27C">
             <wp:extent cx="4088130" cy="8863330"/>
             <wp:effectExtent l="0" t="0" r="7620" b="0"/>
-            <wp:docPr id="125666292" name="Picture 6" descr="A blue screen with white text&#10;&#10;AI-generated content may be incorrect."/>
+            <wp:docPr id="177723229" name="Picture 7" descr="A screenshot of a phone&#10;&#10;AI-generated content may be incorrect."/>
             <wp:cNvGraphicFramePr>
               <a:graphicFrameLocks xmlns:a="http://schemas.openxmlformats.org/drawingml/2006/main" noChangeAspect="1"/>
             </wp:cNvGraphicFramePr>
@@ -2175,7 +2224,7 @@
               <a:graphicData uri="http://schemas.openxmlformats.org/drawingml/2006/picture">
                 <pic:pic xmlns:pic="http://schemas.openxmlformats.org/drawingml/2006/picture">
                   <pic:nvPicPr>
-                    <pic:cNvPr id="125666292" name="Picture 6" descr="A blue screen with white text&#10;&#10;AI-generated content may be incorrect."/>
+                    <pic:cNvPr id="177723229" name="Picture 7" descr="A screenshot of a phone&#10;&#10;AI-generated content may be incorrect."/>
                     <pic:cNvPicPr/>
                   </pic:nvPicPr>
                   <pic:blipFill>
@@ -2219,21 +2268,35 @@
           <w:rFonts w:ascii="Arial" w:hAnsi="Arial" w:cs="Arial"/>
         </w:rPr>
         <w:lastRenderedPageBreak/>
-        <w:t>Profile Screen</w:t>
-      </w:r>
-    </w:p>
-    <w:p>
-      <w:pPr>
-        <w:jc w:val="both"/>
-        <w:rPr>
-          <w:rFonts w:ascii="Arial" w:hAnsi="Arial" w:cs="Arial"/>
-        </w:rPr>
-      </w:pPr>
-      <w:r>
-        <w:rPr>
-          <w:rFonts w:ascii="Arial" w:hAnsi="Arial" w:cs="Arial"/>
-        </w:rPr>
-        <w:t>Allows users to update their personal details, default city, and preferred temperature unit (Celsius or Fahrenheit). Includes options to save settings or log out.</w:t>
+        <w:t>Favourites Screen</w:t>
+      </w:r>
+    </w:p>
+    <w:p>
+      <w:pPr>
+        <w:jc w:val="both"/>
+        <w:rPr>
+          <w:rFonts w:ascii="Arial" w:hAnsi="Arial" w:cs="Arial"/>
+        </w:rPr>
+      </w:pPr>
+      <w:r>
+        <w:rPr>
+          <w:rFonts w:ascii="Arial" w:hAnsi="Arial" w:cs="Arial"/>
+        </w:rPr>
+        <w:t xml:space="preserve">Displays saved cities in a </w:t>
+      </w:r>
+      <w:proofErr w:type="spellStart"/>
+      <w:r>
+        <w:rPr>
+          <w:rFonts w:ascii="Arial" w:hAnsi="Arial" w:cs="Arial"/>
+        </w:rPr>
+        <w:t>ListView</w:t>
+      </w:r>
+      <w:proofErr w:type="spellEnd"/>
+      <w:r>
+        <w:rPr>
+          <w:rFonts w:ascii="Arial" w:hAnsi="Arial" w:cs="Arial"/>
+        </w:rPr>
+        <w:t>. Allows adding and managing favourite locations, with a loading indicator while fetching data.</w:t>
       </w:r>
     </w:p>
     <w:p>
@@ -2250,10 +2313,10 @@
         </w:rPr>
         <w:lastRenderedPageBreak/>
         <w:drawing>
-          <wp:inline distT="0" distB="0" distL="0" distR="0" wp14:anchorId="71F25B98" wp14:editId="0293FD1B">
+          <wp:inline distT="0" distB="0" distL="0" distR="0" wp14:anchorId="538D6B35" wp14:editId="308C2E58">
             <wp:extent cx="4088130" cy="8863330"/>
             <wp:effectExtent l="0" t="0" r="7620" b="0"/>
-            <wp:docPr id="1810244083" name="Picture 5"/>
+            <wp:docPr id="125666292" name="Picture 6" descr="A blue screen with white text&#10;&#10;AI-generated content may be incorrect."/>
             <wp:cNvGraphicFramePr>
               <a:graphicFrameLocks xmlns:a="http://schemas.openxmlformats.org/drawingml/2006/main" noChangeAspect="1"/>
             </wp:cNvGraphicFramePr>
@@ -2261,7 +2324,7 @@
               <a:graphicData uri="http://schemas.openxmlformats.org/drawingml/2006/picture">
                 <pic:pic xmlns:pic="http://schemas.openxmlformats.org/drawingml/2006/picture">
                   <pic:nvPicPr>
-                    <pic:cNvPr id="1810244083" name="Picture 1810244083"/>
+                    <pic:cNvPr id="125666292" name="Picture 6" descr="A blue screen with white text&#10;&#10;AI-generated content may be incorrect."/>
                     <pic:cNvPicPr/>
                   </pic:nvPicPr>
                   <pic:blipFill>
@@ -2305,27 +2368,21 @@
           <w:rFonts w:ascii="Arial" w:hAnsi="Arial" w:cs="Arial"/>
         </w:rPr>
         <w:lastRenderedPageBreak/>
-        <w:t>Settings Screen</w:t>
-      </w:r>
-    </w:p>
-    <w:p>
-      <w:pPr>
-        <w:jc w:val="both"/>
-        <w:rPr>
-          <w:rFonts w:ascii="Arial" w:hAnsi="Arial" w:cs="Arial"/>
-        </w:rPr>
-      </w:pPr>
-      <w:r>
-        <w:rPr>
-          <w:rFonts w:ascii="Arial" w:hAnsi="Arial" w:cs="Arial"/>
-        </w:rPr>
-        <w:t>Provides toggles for enabling or disabling notifications, location access, temperature unit preferences, and sound or vibration alerts.</w:t>
-      </w:r>
-      <w:r>
-        <w:rPr>
-          <w:rFonts w:ascii="Arial" w:hAnsi="Arial" w:cs="Arial"/>
-        </w:rPr>
-        <w:t xml:space="preserve"> Also implements a multi-language feature for uses to select their preferred language.</w:t>
+        <w:t>Profile Screen</w:t>
+      </w:r>
+    </w:p>
+    <w:p>
+      <w:pPr>
+        <w:jc w:val="both"/>
+        <w:rPr>
+          <w:rFonts w:ascii="Arial" w:hAnsi="Arial" w:cs="Arial"/>
+        </w:rPr>
+      </w:pPr>
+      <w:r>
+        <w:rPr>
+          <w:rFonts w:ascii="Arial" w:hAnsi="Arial" w:cs="Arial"/>
+        </w:rPr>
+        <w:t>Allows users to update their personal details, default city, and preferred temperature unit (Celsius or Fahrenheit). Includes options to save settings or log out.</w:t>
       </w:r>
     </w:p>
     <w:p>
@@ -2342,10 +2399,10 @@
         </w:rPr>
         <w:lastRenderedPageBreak/>
         <w:drawing>
-          <wp:inline distT="0" distB="0" distL="0" distR="0" wp14:anchorId="7625F1A3" wp14:editId="323C0352">
+          <wp:inline distT="0" distB="0" distL="0" distR="0" wp14:anchorId="71F25B98" wp14:editId="0293FD1B">
             <wp:extent cx="4088130" cy="8863330"/>
             <wp:effectExtent l="0" t="0" r="7620" b="0"/>
-            <wp:docPr id="1512817322" name="Picture 4" descr="A screenshot of a phone&#10;&#10;AI-generated content may be incorrect."/>
+            <wp:docPr id="1810244083" name="Picture 5"/>
             <wp:cNvGraphicFramePr>
               <a:graphicFrameLocks xmlns:a="http://schemas.openxmlformats.org/drawingml/2006/main" noChangeAspect="1"/>
             </wp:cNvGraphicFramePr>
@@ -2353,7 +2410,7 @@
               <a:graphicData uri="http://schemas.openxmlformats.org/drawingml/2006/picture">
                 <pic:pic xmlns:pic="http://schemas.openxmlformats.org/drawingml/2006/picture">
                   <pic:nvPicPr>
-                    <pic:cNvPr id="1512817322" name="Picture 4" descr="A screenshot of a phone&#10;&#10;AI-generated content may be incorrect."/>
+                    <pic:cNvPr id="1810244083" name="Picture 1810244083"/>
                     <pic:cNvPicPr/>
                   </pic:nvPicPr>
                   <pic:blipFill>
@@ -2397,21 +2454,27 @@
           <w:rFonts w:ascii="Arial" w:hAnsi="Arial" w:cs="Arial"/>
         </w:rPr>
         <w:lastRenderedPageBreak/>
-        <w:t>Menu Screen</w:t>
-      </w:r>
-    </w:p>
-    <w:p>
-      <w:pPr>
-        <w:jc w:val="both"/>
-        <w:rPr>
-          <w:rFonts w:ascii="Arial" w:hAnsi="Arial" w:cs="Arial"/>
-        </w:rPr>
-      </w:pPr>
-      <w:r>
-        <w:rPr>
-          <w:rFonts w:ascii="Arial" w:hAnsi="Arial" w:cs="Arial"/>
-        </w:rPr>
-        <w:t>Acts as the main navigation hub with links to the Activities, Profile, and Settings screens.</w:t>
+        <w:t>Settings Screen</w:t>
+      </w:r>
+    </w:p>
+    <w:p>
+      <w:pPr>
+        <w:jc w:val="both"/>
+        <w:rPr>
+          <w:rFonts w:ascii="Arial" w:hAnsi="Arial" w:cs="Arial"/>
+        </w:rPr>
+      </w:pPr>
+      <w:r>
+        <w:rPr>
+          <w:rFonts w:ascii="Arial" w:hAnsi="Arial" w:cs="Arial"/>
+        </w:rPr>
+        <w:t>Provides toggles for enabling or disabling notifications, location access, temperature unit preferences, and sound or vibration alerts.</w:t>
+      </w:r>
+      <w:r>
+        <w:rPr>
+          <w:rFonts w:ascii="Arial" w:hAnsi="Arial" w:cs="Arial"/>
+        </w:rPr>
+        <w:t xml:space="preserve"> Also implements a multi-language feature for uses to select their preferred language.</w:t>
       </w:r>
     </w:p>
     <w:p>
@@ -2428,10 +2491,10 @@
         </w:rPr>
         <w:lastRenderedPageBreak/>
         <w:drawing>
-          <wp:inline distT="0" distB="0" distL="0" distR="0" wp14:anchorId="29A23E2C" wp14:editId="5B4F61A7">
+          <wp:inline distT="0" distB="0" distL="0" distR="0" wp14:anchorId="7625F1A3" wp14:editId="323C0352">
             <wp:extent cx="4088130" cy="8863330"/>
             <wp:effectExtent l="0" t="0" r="7620" b="0"/>
-            <wp:docPr id="534647358" name="Picture 3" descr="A screenshot of a phone&#10;&#10;AI-generated content may be incorrect."/>
+            <wp:docPr id="1512817322" name="Picture 4" descr="A screenshot of a phone&#10;&#10;AI-generated content may be incorrect."/>
             <wp:cNvGraphicFramePr>
               <a:graphicFrameLocks xmlns:a="http://schemas.openxmlformats.org/drawingml/2006/main" noChangeAspect="1"/>
             </wp:cNvGraphicFramePr>
@@ -2439,7 +2502,7 @@
               <a:graphicData uri="http://schemas.openxmlformats.org/drawingml/2006/picture">
                 <pic:pic xmlns:pic="http://schemas.openxmlformats.org/drawingml/2006/picture">
                   <pic:nvPicPr>
-                    <pic:cNvPr id="534647358" name="Picture 3" descr="A screenshot of a phone&#10;&#10;AI-generated content may be incorrect."/>
+                    <pic:cNvPr id="1512817322" name="Picture 4" descr="A screenshot of a phone&#10;&#10;AI-generated content may be incorrect."/>
                     <pic:cNvPicPr/>
                   </pic:nvPicPr>
                   <pic:blipFill>
@@ -2472,6 +2535,92 @@
     </w:p>
     <w:p>
       <w:pPr>
+        <w:pStyle w:val="Heading2"/>
+        <w:jc w:val="both"/>
+        <w:rPr>
+          <w:rFonts w:ascii="Arial" w:hAnsi="Arial" w:cs="Arial"/>
+        </w:rPr>
+      </w:pPr>
+      <w:r>
+        <w:rPr>
+          <w:rFonts w:ascii="Arial" w:hAnsi="Arial" w:cs="Arial"/>
+        </w:rPr>
+        <w:lastRenderedPageBreak/>
+        <w:t>Menu Screen</w:t>
+      </w:r>
+    </w:p>
+    <w:p>
+      <w:pPr>
+        <w:jc w:val="both"/>
+        <w:rPr>
+          <w:rFonts w:ascii="Arial" w:hAnsi="Arial" w:cs="Arial"/>
+        </w:rPr>
+      </w:pPr>
+      <w:r>
+        <w:rPr>
+          <w:rFonts w:ascii="Arial" w:hAnsi="Arial" w:cs="Arial"/>
+        </w:rPr>
+        <w:t>Acts as the main navigation hub with links to the Activities, Profile, and Settings screens.</w:t>
+      </w:r>
+    </w:p>
+    <w:p>
+      <w:pPr>
+        <w:jc w:val="both"/>
+        <w:rPr>
+          <w:rFonts w:ascii="Arial" w:hAnsi="Arial" w:cs="Arial"/>
+        </w:rPr>
+      </w:pPr>
+      <w:r>
+        <w:rPr>
+          <w:rFonts w:ascii="Arial" w:hAnsi="Arial" w:cs="Arial"/>
+          <w:noProof/>
+        </w:rPr>
+        <w:lastRenderedPageBreak/>
+        <w:drawing>
+          <wp:inline distT="0" distB="0" distL="0" distR="0" wp14:anchorId="29A23E2C" wp14:editId="5B4F61A7">
+            <wp:extent cx="4088130" cy="8863330"/>
+            <wp:effectExtent l="0" t="0" r="7620" b="0"/>
+            <wp:docPr id="534647358" name="Picture 3" descr="A screenshot of a phone&#10;&#10;AI-generated content may be incorrect."/>
+            <wp:cNvGraphicFramePr>
+              <a:graphicFrameLocks xmlns:a="http://schemas.openxmlformats.org/drawingml/2006/main" noChangeAspect="1"/>
+            </wp:cNvGraphicFramePr>
+            <a:graphic xmlns:a="http://schemas.openxmlformats.org/drawingml/2006/main">
+              <a:graphicData uri="http://schemas.openxmlformats.org/drawingml/2006/picture">
+                <pic:pic xmlns:pic="http://schemas.openxmlformats.org/drawingml/2006/picture">
+                  <pic:nvPicPr>
+                    <pic:cNvPr id="534647358" name="Picture 3" descr="A screenshot of a phone&#10;&#10;AI-generated content may be incorrect."/>
+                    <pic:cNvPicPr/>
+                  </pic:nvPicPr>
+                  <pic:blipFill>
+                    <a:blip r:embed="rId19">
+                      <a:extLst>
+                        <a:ext uri="{28A0092B-C50C-407E-A947-70E740481C1C}">
+                          <a14:useLocalDpi xmlns:a14="http://schemas.microsoft.com/office/drawing/2010/main" val="0"/>
+                        </a:ext>
+                      </a:extLst>
+                    </a:blip>
+                    <a:stretch>
+                      <a:fillRect/>
+                    </a:stretch>
+                  </pic:blipFill>
+                  <pic:spPr>
+                    <a:xfrm>
+                      <a:off x="0" y="0"/>
+                      <a:ext cx="4088130" cy="8863330"/>
+                    </a:xfrm>
+                    <a:prstGeom prst="rect">
+                      <a:avLst/>
+                    </a:prstGeom>
+                  </pic:spPr>
+                </pic:pic>
+              </a:graphicData>
+            </a:graphic>
+          </wp:inline>
+        </w:drawing>
+      </w:r>
+    </w:p>
+    <w:p>
+      <w:pPr>
         <w:pStyle w:val="Heading1"/>
         <w:jc w:val="both"/>
         <w:rPr>
@@ -2554,35 +2703,71 @@
         <w:rPr>
           <w:rFonts w:ascii="Arial" w:hAnsi="Arial" w:cs="Arial"/>
         </w:rPr>
-        <w:t>cd CapeWeather</w:t>
-      </w:r>
-    </w:p>
-    <w:p>
-      <w:pPr>
-        <w:jc w:val="both"/>
-        <w:rPr>
-          <w:rFonts w:ascii="Arial" w:hAnsi="Arial" w:cs="Arial"/>
-        </w:rPr>
-      </w:pPr>
-      <w:r>
-        <w:rPr>
-          <w:rFonts w:ascii="Arial" w:hAnsi="Arial" w:cs="Arial"/>
-        </w:rPr>
-        <w:t>Add your OpenWeatherMap API key to the application code or local.properties.</w:t>
-      </w:r>
-    </w:p>
-    <w:p>
-      <w:pPr>
-        <w:jc w:val="both"/>
-        <w:rPr>
-          <w:rFonts w:ascii="Arial" w:hAnsi="Arial" w:cs="Arial"/>
-        </w:rPr>
-      </w:pPr>
-      <w:r>
-        <w:rPr>
-          <w:rFonts w:ascii="Arial" w:hAnsi="Arial" w:cs="Arial"/>
-        </w:rPr>
-        <w:t>Configure Firebase by adding your google-services.json file inside the app/ directory.</w:t>
+        <w:t xml:space="preserve">cd </w:t>
+      </w:r>
+      <w:proofErr w:type="spellStart"/>
+      <w:r>
+        <w:rPr>
+          <w:rFonts w:ascii="Arial" w:hAnsi="Arial" w:cs="Arial"/>
+        </w:rPr>
+        <w:t>CapeWeather</w:t>
+      </w:r>
+      <w:proofErr w:type="spellEnd"/>
+    </w:p>
+    <w:p>
+      <w:pPr>
+        <w:jc w:val="both"/>
+        <w:rPr>
+          <w:rFonts w:ascii="Arial" w:hAnsi="Arial" w:cs="Arial"/>
+        </w:rPr>
+      </w:pPr>
+      <w:r>
+        <w:rPr>
+          <w:rFonts w:ascii="Arial" w:hAnsi="Arial" w:cs="Arial"/>
+        </w:rPr>
+        <w:t xml:space="preserve">Add your OpenWeatherMap API key to the application code or </w:t>
+      </w:r>
+      <w:proofErr w:type="spellStart"/>
+      <w:r>
+        <w:rPr>
+          <w:rFonts w:ascii="Arial" w:hAnsi="Arial" w:cs="Arial"/>
+        </w:rPr>
+        <w:t>local.properties</w:t>
+      </w:r>
+      <w:proofErr w:type="spellEnd"/>
+      <w:r>
+        <w:rPr>
+          <w:rFonts w:ascii="Arial" w:hAnsi="Arial" w:cs="Arial"/>
+        </w:rPr>
+        <w:t>.</w:t>
+      </w:r>
+    </w:p>
+    <w:p>
+      <w:pPr>
+        <w:jc w:val="both"/>
+        <w:rPr>
+          <w:rFonts w:ascii="Arial" w:hAnsi="Arial" w:cs="Arial"/>
+        </w:rPr>
+      </w:pPr>
+      <w:r>
+        <w:rPr>
+          <w:rFonts w:ascii="Arial" w:hAnsi="Arial" w:cs="Arial"/>
+        </w:rPr>
+        <w:t>Configure Firebase by adding your google-</w:t>
+      </w:r>
+      <w:proofErr w:type="spellStart"/>
+      <w:r>
+        <w:rPr>
+          <w:rFonts w:ascii="Arial" w:hAnsi="Arial" w:cs="Arial"/>
+        </w:rPr>
+        <w:t>services.json</w:t>
+      </w:r>
+      <w:proofErr w:type="spellEnd"/>
+      <w:r>
+        <w:rPr>
+          <w:rFonts w:ascii="Arial" w:hAnsi="Arial" w:cs="Arial"/>
+        </w:rPr>
+        <w:t xml:space="preserve"> file inside the app/ directory.</w:t>
       </w:r>
     </w:p>
     <w:p>
@@ -2642,7 +2827,7 @@
                     <pic:cNvPicPr/>
                   </pic:nvPicPr>
                   <pic:blipFill>
-                    <a:blip r:embed="rId19" cstate="print">
+                    <a:blip r:embed="rId20" cstate="print">
                       <a:extLst>
                         <a:ext uri="{28A0092B-C50C-407E-A947-70E740481C1C}">
                           <a14:useLocalDpi xmlns:a14="http://schemas.microsoft.com/office/drawing/2010/main" val="0"/>
@@ -2713,7 +2898,7 @@
                     <pic:cNvPicPr/>
                   </pic:nvPicPr>
                   <pic:blipFill>
-                    <a:blip r:embed="rId20" cstate="print">
+                    <a:blip r:embed="rId21" cstate="print">
                       <a:extLst>
                         <a:ext uri="{28A0092B-C50C-407E-A947-70E740481C1C}">
                           <a14:useLocalDpi xmlns:a14="http://schemas.microsoft.com/office/drawing/2010/main" val="0"/>
@@ -2762,7 +2947,7 @@
           <w:rFonts w:ascii="Arial" w:hAnsi="Arial" w:cs="Arial"/>
         </w:rPr>
       </w:pPr>
-      <w:hyperlink r:id="rId21" w:history="1">
+      <w:hyperlink r:id="rId22" w:history="1">
         <w:r>
           <w:rPr>
             <w:rStyle w:val="Hyperlink"/>
@@ -2815,7 +3000,7 @@
                     <pic:cNvPicPr/>
                   </pic:nvPicPr>
                   <pic:blipFill>
-                    <a:blip r:embed="rId22"/>
+                    <a:blip r:embed="rId23"/>
                     <a:stretch>
                       <a:fillRect/>
                     </a:stretch>
@@ -2865,7 +3050,7 @@
                     <pic:cNvPicPr/>
                   </pic:nvPicPr>
                   <pic:blipFill>
-                    <a:blip r:embed="rId23"/>
+                    <a:blip r:embed="rId24"/>
                     <a:stretch>
                       <a:fillRect/>
                     </a:stretch>
@@ -2972,68 +3157,6 @@
                 <pic:pic xmlns:pic="http://schemas.openxmlformats.org/drawingml/2006/picture">
                   <pic:nvPicPr>
                     <pic:cNvPr id="998645557" name="Picture 8" descr="A screenshot of a login form&#10;&#10;AI-generated content may be incorrect."/>
-                    <pic:cNvPicPr>
-                      <a:picLocks noChangeAspect="1" noChangeArrowheads="1"/>
-                    </pic:cNvPicPr>
-                  </pic:nvPicPr>
-                  <pic:blipFill>
-                    <a:blip r:embed="rId24">
-                      <a:extLst>
-                        <a:ext uri="{28A0092B-C50C-407E-A947-70E740481C1C}">
-                          <a14:useLocalDpi xmlns:a14="http://schemas.microsoft.com/office/drawing/2010/main" val="0"/>
-                        </a:ext>
-                      </a:extLst>
-                    </a:blip>
-                    <a:srcRect/>
-                    <a:stretch>
-                      <a:fillRect/>
-                    </a:stretch>
-                  </pic:blipFill>
-                  <pic:spPr bwMode="auto">
-                    <a:xfrm>
-                      <a:off x="0" y="0"/>
-                      <a:ext cx="4086225" cy="8863330"/>
-                    </a:xfrm>
-                    <a:prstGeom prst="rect">
-                      <a:avLst/>
-                    </a:prstGeom>
-                    <a:noFill/>
-                    <a:ln>
-                      <a:noFill/>
-                    </a:ln>
-                  </pic:spPr>
-                </pic:pic>
-              </a:graphicData>
-            </a:graphic>
-          </wp:inline>
-        </w:drawing>
-      </w:r>
-    </w:p>
-    <w:p>
-      <w:pPr>
-        <w:jc w:val="both"/>
-        <w:rPr>
-          <w:rFonts w:ascii="Arial" w:hAnsi="Arial" w:cs="Arial"/>
-        </w:rPr>
-      </w:pPr>
-      <w:r>
-        <w:rPr>
-          <w:noProof/>
-        </w:rPr>
-        <w:lastRenderedPageBreak/>
-        <w:drawing>
-          <wp:inline distT="0" distB="0" distL="0" distR="0" wp14:anchorId="742DEF04" wp14:editId="3BA967DC">
-            <wp:extent cx="4086225" cy="8863330"/>
-            <wp:effectExtent l="0" t="0" r="9525" b="0"/>
-            <wp:docPr id="1891472311" name="Picture 9" descr="A screenshot of a login page&#10;&#10;AI-generated content may be incorrect."/>
-            <wp:cNvGraphicFramePr>
-              <a:graphicFrameLocks xmlns:a="http://schemas.openxmlformats.org/drawingml/2006/main" noChangeAspect="1"/>
-            </wp:cNvGraphicFramePr>
-            <a:graphic xmlns:a="http://schemas.openxmlformats.org/drawingml/2006/main">
-              <a:graphicData uri="http://schemas.openxmlformats.org/drawingml/2006/picture">
-                <pic:pic xmlns:pic="http://schemas.openxmlformats.org/drawingml/2006/picture">
-                  <pic:nvPicPr>
-                    <pic:cNvPr id="1891472311" name="Picture 9" descr="A screenshot of a login page&#10;&#10;AI-generated content may be incorrect."/>
                     <pic:cNvPicPr>
                       <a:picLocks noChangeAspect="1" noChangeArrowheads="1"/>
                     </pic:cNvPicPr>
@@ -3076,39 +3199,6 @@
         <w:jc w:val="both"/>
         <w:rPr>
           <w:rFonts w:ascii="Arial" w:hAnsi="Arial" w:cs="Arial"/>
-          <w:b/>
-          <w:bCs/>
-        </w:rPr>
-      </w:pPr>
-      <w:r>
-        <w:rPr>
-          <w:rFonts w:ascii="Arial" w:hAnsi="Arial" w:cs="Arial"/>
-          <w:b/>
-          <w:bCs/>
-        </w:rPr>
-        <w:lastRenderedPageBreak/>
-        <w:t>New notification features:</w:t>
-      </w:r>
-    </w:p>
-    <w:p>
-      <w:pPr>
-        <w:jc w:val="both"/>
-        <w:rPr>
-          <w:rFonts w:ascii="Arial" w:hAnsi="Arial" w:cs="Arial"/>
-        </w:rPr>
-      </w:pPr>
-      <w:r>
-        <w:rPr>
-          <w:rFonts w:ascii="Arial" w:hAnsi="Arial" w:cs="Arial"/>
-        </w:rPr>
-        <w:t>Notifications go off when a user logs in as well as if a user updates their temperature units of the application</w:t>
-      </w:r>
-    </w:p>
-    <w:p>
-      <w:pPr>
-        <w:jc w:val="both"/>
-        <w:rPr>
-          <w:rFonts w:ascii="Arial" w:hAnsi="Arial" w:cs="Arial"/>
         </w:rPr>
       </w:pPr>
       <w:r>
@@ -3117,10 +3207,10 @@
         </w:rPr>
         <w:lastRenderedPageBreak/>
         <w:drawing>
-          <wp:inline distT="0" distB="0" distL="0" distR="0" wp14:anchorId="0AC3BEBF" wp14:editId="64B01EAD">
+          <wp:inline distT="0" distB="0" distL="0" distR="0" wp14:anchorId="742DEF04" wp14:editId="3BA967DC">
             <wp:extent cx="4086225" cy="8863330"/>
             <wp:effectExtent l="0" t="0" r="9525" b="0"/>
-            <wp:docPr id="1816763439" name="Picture 7" descr="A screenshot of a phone&#10;&#10;AI-generated content may be incorrect."/>
+            <wp:docPr id="1891472311" name="Picture 9" descr="A screenshot of a login page&#10;&#10;AI-generated content may be incorrect."/>
             <wp:cNvGraphicFramePr>
               <a:graphicFrameLocks xmlns:a="http://schemas.openxmlformats.org/drawingml/2006/main" noChangeAspect="1"/>
             </wp:cNvGraphicFramePr>
@@ -3128,7 +3218,7 @@
               <a:graphicData uri="http://schemas.openxmlformats.org/drawingml/2006/picture">
                 <pic:pic xmlns:pic="http://schemas.openxmlformats.org/drawingml/2006/picture">
                   <pic:nvPicPr>
-                    <pic:cNvPr id="1816763439" name="Picture 7" descr="A screenshot of a phone&#10;&#10;AI-generated content may be incorrect."/>
+                    <pic:cNvPr id="1891472311" name="Picture 9" descr="A screenshot of a login page&#10;&#10;AI-generated content may be incorrect."/>
                     <pic:cNvPicPr>
                       <a:picLocks noChangeAspect="1" noChangeArrowheads="1"/>
                     </pic:cNvPicPr>
@@ -3182,21 +3272,21 @@
           <w:bCs/>
         </w:rPr>
         <w:lastRenderedPageBreak/>
-        <w:t>New multi-language features:</w:t>
-      </w:r>
-    </w:p>
-    <w:p>
-      <w:pPr>
-        <w:jc w:val="both"/>
-        <w:rPr>
-          <w:rFonts w:ascii="Arial" w:hAnsi="Arial" w:cs="Arial"/>
-        </w:rPr>
-      </w:pPr>
-      <w:r>
-        <w:rPr>
-          <w:rFonts w:ascii="Arial" w:hAnsi="Arial" w:cs="Arial"/>
-        </w:rPr>
-        <w:t>Updates users’ language preferences for 3 different language options, English, Afrikaans and Xhosa.</w:t>
+        <w:t>New notification features:</w:t>
+      </w:r>
+    </w:p>
+    <w:p>
+      <w:pPr>
+        <w:jc w:val="both"/>
+        <w:rPr>
+          <w:rFonts w:ascii="Arial" w:hAnsi="Arial" w:cs="Arial"/>
+        </w:rPr>
+      </w:pPr>
+      <w:r>
+        <w:rPr>
+          <w:rFonts w:ascii="Arial" w:hAnsi="Arial" w:cs="Arial"/>
+        </w:rPr>
+        <w:t>Notifications go off when a user logs in as well as if a user updates their temperature units of the application</w:t>
       </w:r>
     </w:p>
     <w:p>
@@ -3212,10 +3302,10 @@
         </w:rPr>
         <w:lastRenderedPageBreak/>
         <w:drawing>
-          <wp:inline distT="0" distB="0" distL="0" distR="0" wp14:anchorId="07D38C26" wp14:editId="4955614C">
+          <wp:inline distT="0" distB="0" distL="0" distR="0" wp14:anchorId="0AC3BEBF" wp14:editId="64B01EAD">
             <wp:extent cx="4086225" cy="8863330"/>
             <wp:effectExtent l="0" t="0" r="9525" b="0"/>
-            <wp:docPr id="222956644" name="Picture 6" descr="A screenshot of a phone&#10;&#10;AI-generated content may be incorrect."/>
+            <wp:docPr id="1816763439" name="Picture 7" descr="A screenshot of a phone&#10;&#10;AI-generated content may be incorrect."/>
             <wp:cNvGraphicFramePr>
               <a:graphicFrameLocks xmlns:a="http://schemas.openxmlformats.org/drawingml/2006/main" noChangeAspect="1"/>
             </wp:cNvGraphicFramePr>
@@ -3223,7 +3313,7 @@
               <a:graphicData uri="http://schemas.openxmlformats.org/drawingml/2006/picture">
                 <pic:pic xmlns:pic="http://schemas.openxmlformats.org/drawingml/2006/picture">
                   <pic:nvPicPr>
-                    <pic:cNvPr id="222956644" name="Picture 6" descr="A screenshot of a phone&#10;&#10;AI-generated content may be incorrect."/>
+                    <pic:cNvPr id="1816763439" name="Picture 7" descr="A screenshot of a phone&#10;&#10;AI-generated content may be incorrect."/>
                     <pic:cNvPicPr>
                       <a:picLocks noChangeAspect="1" noChangeArrowheads="1"/>
                     </pic:cNvPicPr>
@@ -3260,16 +3350,57 @@
           </wp:inline>
         </w:drawing>
       </w:r>
+    </w:p>
+    <w:p>
+      <w:pPr>
+        <w:jc w:val="both"/>
+        <w:rPr>
+          <w:rFonts w:ascii="Arial" w:hAnsi="Arial" w:cs="Arial"/>
+          <w:b/>
+          <w:bCs/>
+        </w:rPr>
+      </w:pPr>
+      <w:r>
+        <w:rPr>
+          <w:rFonts w:ascii="Arial" w:hAnsi="Arial" w:cs="Arial"/>
+          <w:b/>
+          <w:bCs/>
+        </w:rPr>
+        <w:lastRenderedPageBreak/>
+        <w:t>New multi-language features:</w:t>
+      </w:r>
+    </w:p>
+    <w:p>
+      <w:pPr>
+        <w:jc w:val="both"/>
+        <w:rPr>
+          <w:rFonts w:ascii="Arial" w:hAnsi="Arial" w:cs="Arial"/>
+        </w:rPr>
+      </w:pPr>
+      <w:r>
+        <w:rPr>
+          <w:rFonts w:ascii="Arial" w:hAnsi="Arial" w:cs="Arial"/>
+        </w:rPr>
+        <w:t>Updates users’ language preferences for 3 different language options, English, Afrikaans and Xhosa.</w:t>
+      </w:r>
+    </w:p>
+    <w:p>
+      <w:pPr>
+        <w:jc w:val="both"/>
+        <w:rPr>
+          <w:rFonts w:ascii="Arial" w:hAnsi="Arial" w:cs="Arial"/>
+        </w:rPr>
+      </w:pPr>
       <w:r>
         <w:rPr>
           <w:noProof/>
         </w:rPr>
         <w:lastRenderedPageBreak/>
         <w:drawing>
-          <wp:inline distT="0" distB="0" distL="0" distR="0" wp14:anchorId="59B434D7" wp14:editId="6B827979">
+          <wp:inline distT="0" distB="0" distL="0" distR="0" wp14:anchorId="07D38C26" wp14:editId="4955614C">
             <wp:extent cx="4086225" cy="8863330"/>
             <wp:effectExtent l="0" t="0" r="9525" b="0"/>
-            <wp:docPr id="1609983216" name="Picture 5" descr="A screenshot of a phone&#10;&#10;AI-generated content may be incorrect."/>
+            <wp:docPr id="222956644" name="Picture 6" descr="A screenshot of a phone&#10;&#10;AI-generated content may be incorrect."/>
             <wp:cNvGraphicFramePr>
               <a:graphicFrameLocks xmlns:a="http://schemas.openxmlformats.org/drawingml/2006/main" noChangeAspect="1"/>
             </wp:cNvGraphicFramePr>
@@ -3277,7 +3408,7 @@
               <a:graphicData uri="http://schemas.openxmlformats.org/drawingml/2006/picture">
                 <pic:pic xmlns:pic="http://schemas.openxmlformats.org/drawingml/2006/picture">
                   <pic:nvPicPr>
-                    <pic:cNvPr id="1609983216" name="Picture 5" descr="A screenshot of a phone&#10;&#10;AI-generated content may be incorrect."/>
+                    <pic:cNvPr id="222956644" name="Picture 6" descr="A screenshot of a phone&#10;&#10;AI-generated content may be incorrect."/>
                     <pic:cNvPicPr>
                       <a:picLocks noChangeAspect="1" noChangeArrowheads="1"/>
                     </pic:cNvPicPr>
@@ -3320,10 +3451,10 @@
         </w:rPr>
         <w:lastRenderedPageBreak/>
         <w:drawing>
-          <wp:inline distT="0" distB="0" distL="0" distR="0" wp14:anchorId="715C0E4B" wp14:editId="077B0122">
+          <wp:inline distT="0" distB="0" distL="0" distR="0" wp14:anchorId="59B434D7" wp14:editId="6B827979">
             <wp:extent cx="4086225" cy="8863330"/>
             <wp:effectExtent l="0" t="0" r="9525" b="0"/>
-            <wp:docPr id="1843673234" name="Picture 4" descr="A screenshot of a phone&#10;&#10;AI-generated content may be incorrect."/>
+            <wp:docPr id="1609983216" name="Picture 5" descr="A screenshot of a phone&#10;&#10;AI-generated content may be incorrect."/>
             <wp:cNvGraphicFramePr>
               <a:graphicFrameLocks xmlns:a="http://schemas.openxmlformats.org/drawingml/2006/main" noChangeAspect="1"/>
             </wp:cNvGraphicFramePr>
@@ -3331,7 +3462,7 @@
               <a:graphicData uri="http://schemas.openxmlformats.org/drawingml/2006/picture">
                 <pic:pic xmlns:pic="http://schemas.openxmlformats.org/drawingml/2006/picture">
                   <pic:nvPicPr>
-                    <pic:cNvPr id="1843673234" name="Picture 4" descr="A screenshot of a phone&#10;&#10;AI-generated content may be incorrect."/>
+                    <pic:cNvPr id="1609983216" name="Picture 5" descr="A screenshot of a phone&#10;&#10;AI-generated content may be incorrect."/>
                     <pic:cNvPicPr>
                       <a:picLocks noChangeAspect="1" noChangeArrowheads="1"/>
                     </pic:cNvPicPr>
@@ -3374,10 +3505,10 @@
         </w:rPr>
         <w:lastRenderedPageBreak/>
         <w:drawing>
-          <wp:inline distT="0" distB="0" distL="0" distR="0" wp14:anchorId="739D4C8D" wp14:editId="14E737AB">
+          <wp:inline distT="0" distB="0" distL="0" distR="0" wp14:anchorId="715C0E4B" wp14:editId="077B0122">
             <wp:extent cx="4086225" cy="8863330"/>
             <wp:effectExtent l="0" t="0" r="9525" b="0"/>
-            <wp:docPr id="1908928153" name="Picture 3" descr="A screenshot of a cellphone&#10;&#10;AI-generated content may be incorrect."/>
+            <wp:docPr id="1843673234" name="Picture 4" descr="A screenshot of a phone&#10;&#10;AI-generated content may be incorrect."/>
             <wp:cNvGraphicFramePr>
               <a:graphicFrameLocks xmlns:a="http://schemas.openxmlformats.org/drawingml/2006/main" noChangeAspect="1"/>
             </wp:cNvGraphicFramePr>
@@ -3385,7 +3516,7 @@
               <a:graphicData uri="http://schemas.openxmlformats.org/drawingml/2006/picture">
                 <pic:pic xmlns:pic="http://schemas.openxmlformats.org/drawingml/2006/picture">
                   <pic:nvPicPr>
-                    <pic:cNvPr id="1908928153" name="Picture 3" descr="A screenshot of a cellphone&#10;&#10;AI-generated content may be incorrect."/>
+                    <pic:cNvPr id="1843673234" name="Picture 4" descr="A screenshot of a phone&#10;&#10;AI-generated content may be incorrect."/>
                     <pic:cNvPicPr>
                       <a:picLocks noChangeAspect="1" noChangeArrowheads="1"/>
                     </pic:cNvPicPr>
@@ -3428,10 +3559,10 @@
         </w:rPr>
         <w:lastRenderedPageBreak/>
         <w:drawing>
-          <wp:inline distT="0" distB="0" distL="0" distR="0" wp14:anchorId="748EC06B" wp14:editId="054F4516">
+          <wp:inline distT="0" distB="0" distL="0" distR="0" wp14:anchorId="739D4C8D" wp14:editId="14E737AB">
             <wp:extent cx="4086225" cy="8863330"/>
             <wp:effectExtent l="0" t="0" r="9525" b="0"/>
-            <wp:docPr id="1222119806" name="Picture 2" descr="A screenshot of a phone&#10;&#10;AI-generated content may be incorrect."/>
+            <wp:docPr id="1908928153" name="Picture 3" descr="A screenshot of a cellphone&#10;&#10;AI-generated content may be incorrect."/>
             <wp:cNvGraphicFramePr>
               <a:graphicFrameLocks xmlns:a="http://schemas.openxmlformats.org/drawingml/2006/main" noChangeAspect="1"/>
             </wp:cNvGraphicFramePr>
@@ -3439,7 +3570,7 @@
               <a:graphicData uri="http://schemas.openxmlformats.org/drawingml/2006/picture">
                 <pic:pic xmlns:pic="http://schemas.openxmlformats.org/drawingml/2006/picture">
                   <pic:nvPicPr>
-                    <pic:cNvPr id="1222119806" name="Picture 2" descr="A screenshot of a phone&#10;&#10;AI-generated content may be incorrect."/>
+                    <pic:cNvPr id="1908928153" name="Picture 3" descr="A screenshot of a cellphone&#10;&#10;AI-generated content may be incorrect."/>
                     <pic:cNvPicPr>
                       <a:picLocks noChangeAspect="1" noChangeArrowheads="1"/>
                     </pic:cNvPicPr>
@@ -3482,10 +3613,10 @@
         </w:rPr>
         <w:lastRenderedPageBreak/>
         <w:drawing>
-          <wp:inline distT="0" distB="0" distL="0" distR="0" wp14:anchorId="2378CB2C" wp14:editId="4D1A05AE">
+          <wp:inline distT="0" distB="0" distL="0" distR="0" wp14:anchorId="748EC06B" wp14:editId="054F4516">
             <wp:extent cx="4086225" cy="8863330"/>
             <wp:effectExtent l="0" t="0" r="9525" b="0"/>
-            <wp:docPr id="885436001" name="Picture 1" descr="A screenshot of a phone&#10;&#10;AI-generated content may be incorrect."/>
+            <wp:docPr id="1222119806" name="Picture 2" descr="A screenshot of a phone&#10;&#10;AI-generated content may be incorrect."/>
             <wp:cNvGraphicFramePr>
               <a:graphicFrameLocks xmlns:a="http://schemas.openxmlformats.org/drawingml/2006/main" noChangeAspect="1"/>
             </wp:cNvGraphicFramePr>
@@ -3493,7 +3624,7 @@
               <a:graphicData uri="http://schemas.openxmlformats.org/drawingml/2006/picture">
                 <pic:pic xmlns:pic="http://schemas.openxmlformats.org/drawingml/2006/picture">
                   <pic:nvPicPr>
-                    <pic:cNvPr id="885436001" name="Picture 1" descr="A screenshot of a phone&#10;&#10;AI-generated content may be incorrect."/>
+                    <pic:cNvPr id="1222119806" name="Picture 2" descr="A screenshot of a phone&#10;&#10;AI-generated content may be incorrect."/>
                     <pic:cNvPicPr>
                       <a:picLocks noChangeAspect="1" noChangeArrowheads="1"/>
                     </pic:cNvPicPr>
@@ -3530,6 +3661,60 @@
           </wp:inline>
         </w:drawing>
       </w:r>
+      <w:r>
+        <w:rPr>
+          <w:noProof/>
+        </w:rPr>
+        <w:lastRenderedPageBreak/>
+        <w:drawing>
+          <wp:inline distT="0" distB="0" distL="0" distR="0" wp14:anchorId="2378CB2C" wp14:editId="4D1A05AE">
+            <wp:extent cx="4086225" cy="8863330"/>
+            <wp:effectExtent l="0" t="0" r="9525" b="0"/>
+            <wp:docPr id="885436001" name="Picture 1" descr="A screenshot of a phone&#10;&#10;AI-generated content may be incorrect."/>
+            <wp:cNvGraphicFramePr>
+              <a:graphicFrameLocks xmlns:a="http://schemas.openxmlformats.org/drawingml/2006/main" noChangeAspect="1"/>
+            </wp:cNvGraphicFramePr>
+            <a:graphic xmlns:a="http://schemas.openxmlformats.org/drawingml/2006/main">
+              <a:graphicData uri="http://schemas.openxmlformats.org/drawingml/2006/picture">
+                <pic:pic xmlns:pic="http://schemas.openxmlformats.org/drawingml/2006/picture">
+                  <pic:nvPicPr>
+                    <pic:cNvPr id="885436001" name="Picture 1" descr="A screenshot of a phone&#10;&#10;AI-generated content may be incorrect."/>
+                    <pic:cNvPicPr>
+                      <a:picLocks noChangeAspect="1" noChangeArrowheads="1"/>
+                    </pic:cNvPicPr>
+                  </pic:nvPicPr>
+                  <pic:blipFill>
+                    <a:blip r:embed="rId33">
+                      <a:extLst>
+                        <a:ext uri="{28A0092B-C50C-407E-A947-70E740481C1C}">
+                          <a14:useLocalDpi xmlns:a14="http://schemas.microsoft.com/office/drawing/2010/main" val="0"/>
+                        </a:ext>
+                      </a:extLst>
+                    </a:blip>
+                    <a:srcRect/>
+                    <a:stretch>
+                      <a:fillRect/>
+                    </a:stretch>
+                  </pic:blipFill>
+                  <pic:spPr bwMode="auto">
+                    <a:xfrm>
+                      <a:off x="0" y="0"/>
+                      <a:ext cx="4086225" cy="8863330"/>
+                    </a:xfrm>
+                    <a:prstGeom prst="rect">
+                      <a:avLst/>
+                    </a:prstGeom>
+                    <a:noFill/>
+                    <a:ln>
+                      <a:noFill/>
+                    </a:ln>
+                  </pic:spPr>
+                </pic:pic>
+              </a:graphicData>
+            </a:graphic>
+          </wp:inline>
+        </w:drawing>
+      </w:r>
     </w:p>
     <w:p>
       <w:pPr>
@@ -3695,67 +3880,173 @@
           <w:rFonts w:ascii="Arial" w:hAnsi="Arial" w:cs="Arial"/>
         </w:rPr>
       </w:pPr>
-      <w:r>
-        <w:rPr>
-          <w:rFonts w:ascii="Arial" w:hAnsi="Arial" w:cs="Arial"/>
-        </w:rPr>
-        <w:t>app.get("/weather", async (req, res) =&gt; {</w:t>
-      </w:r>
-    </w:p>
-    <w:p>
-      <w:pPr>
-        <w:jc w:val="both"/>
-        <w:rPr>
-          <w:rFonts w:ascii="Arial" w:hAnsi="Arial" w:cs="Arial"/>
-        </w:rPr>
-      </w:pPr>
-      <w:r>
-        <w:rPr>
-          <w:rFonts w:ascii="Arial" w:hAnsi="Arial" w:cs="Arial"/>
-        </w:rPr>
-        <w:t xml:space="preserve">  const city = req.query.city;</w:t>
-      </w:r>
-    </w:p>
-    <w:p>
-      <w:pPr>
-        <w:jc w:val="both"/>
-        <w:rPr>
-          <w:rFonts w:ascii="Arial" w:hAnsi="Arial" w:cs="Arial"/>
-        </w:rPr>
-      </w:pPr>
-      <w:r>
-        <w:rPr>
-          <w:rFonts w:ascii="Arial" w:hAnsi="Arial" w:cs="Arial"/>
-        </w:rPr>
-        <w:t xml:space="preserve">  const response = await fetch(`https://api.openweathermap.org/data/2.5/weather?q=${city}&amp;appid=API_KEY`);</w:t>
-      </w:r>
-    </w:p>
-    <w:p>
-      <w:pPr>
-        <w:jc w:val="both"/>
-        <w:rPr>
-          <w:rFonts w:ascii="Arial" w:hAnsi="Arial" w:cs="Arial"/>
-        </w:rPr>
-      </w:pPr>
-      <w:r>
-        <w:rPr>
-          <w:rFonts w:ascii="Arial" w:hAnsi="Arial" w:cs="Arial"/>
-        </w:rPr>
-        <w:t xml:space="preserve">  const data = await response.json();</w:t>
-      </w:r>
-    </w:p>
-    <w:p>
-      <w:pPr>
-        <w:jc w:val="both"/>
-        <w:rPr>
-          <w:rFonts w:ascii="Arial" w:hAnsi="Arial" w:cs="Arial"/>
-        </w:rPr>
-      </w:pPr>
-      <w:r>
-        <w:rPr>
-          <w:rFonts w:ascii="Arial" w:hAnsi="Arial" w:cs="Arial"/>
-        </w:rPr>
-        <w:t xml:space="preserve">  res.json(data);</w:t>
+      <w:proofErr w:type="spellStart"/>
+      <w:r>
+        <w:rPr>
+          <w:rFonts w:ascii="Arial" w:hAnsi="Arial" w:cs="Arial"/>
+        </w:rPr>
+        <w:t>app.get</w:t>
+      </w:r>
+      <w:proofErr w:type="spellEnd"/>
+      <w:r>
+        <w:rPr>
+          <w:rFonts w:ascii="Arial" w:hAnsi="Arial" w:cs="Arial"/>
+        </w:rPr>
+        <w:t>("/weather", async (</w:t>
+      </w:r>
+      <w:proofErr w:type="spellStart"/>
+      <w:r>
+        <w:rPr>
+          <w:rFonts w:ascii="Arial" w:hAnsi="Arial" w:cs="Arial"/>
+        </w:rPr>
+        <w:t>req</w:t>
+      </w:r>
+      <w:proofErr w:type="spellEnd"/>
+      <w:r>
+        <w:rPr>
+          <w:rFonts w:ascii="Arial" w:hAnsi="Arial" w:cs="Arial"/>
+        </w:rPr>
+        <w:t>, res) =&gt; {</w:t>
+      </w:r>
+    </w:p>
+    <w:p>
+      <w:pPr>
+        <w:jc w:val="both"/>
+        <w:rPr>
+          <w:rFonts w:ascii="Arial" w:hAnsi="Arial" w:cs="Arial"/>
+        </w:rPr>
+      </w:pPr>
+      <w:r>
+        <w:rPr>
+          <w:rFonts w:ascii="Arial" w:hAnsi="Arial" w:cs="Arial"/>
+        </w:rPr>
+        <w:t xml:space="preserve">  </w:t>
+      </w:r>
+      <w:proofErr w:type="spellStart"/>
+      <w:r>
+        <w:rPr>
+          <w:rFonts w:ascii="Arial" w:hAnsi="Arial" w:cs="Arial"/>
+        </w:rPr>
+        <w:t>const</w:t>
+      </w:r>
+      <w:proofErr w:type="spellEnd"/>
+      <w:r>
+        <w:rPr>
+          <w:rFonts w:ascii="Arial" w:hAnsi="Arial" w:cs="Arial"/>
+        </w:rPr>
+        <w:t xml:space="preserve"> city = </w:t>
+      </w:r>
+      <w:proofErr w:type="spellStart"/>
+      <w:r>
+        <w:rPr>
+          <w:rFonts w:ascii="Arial" w:hAnsi="Arial" w:cs="Arial"/>
+        </w:rPr>
+        <w:t>req.query.city</w:t>
+      </w:r>
+      <w:proofErr w:type="spellEnd"/>
+      <w:r>
+        <w:rPr>
+          <w:rFonts w:ascii="Arial" w:hAnsi="Arial" w:cs="Arial"/>
+        </w:rPr>
+        <w:t>;</w:t>
+      </w:r>
+    </w:p>
+    <w:p>
+      <w:pPr>
+        <w:jc w:val="both"/>
+        <w:rPr>
+          <w:rFonts w:ascii="Arial" w:hAnsi="Arial" w:cs="Arial"/>
+        </w:rPr>
+      </w:pPr>
+      <w:r>
+        <w:rPr>
+          <w:rFonts w:ascii="Arial" w:hAnsi="Arial" w:cs="Arial"/>
+        </w:rPr>
+        <w:t xml:space="preserve">  </w:t>
+      </w:r>
+      <w:proofErr w:type="spellStart"/>
+      <w:r>
+        <w:rPr>
+          <w:rFonts w:ascii="Arial" w:hAnsi="Arial" w:cs="Arial"/>
+        </w:rPr>
+        <w:t>const</w:t>
+      </w:r>
+      <w:proofErr w:type="spellEnd"/>
+      <w:r>
+        <w:rPr>
+          <w:rFonts w:ascii="Arial" w:hAnsi="Arial" w:cs="Arial"/>
+        </w:rPr>
+        <w:t xml:space="preserve"> response = await fetch(`https://api.openweathermap.org/data/2.5/weather?q=${city}&amp;appid=API_KEY`);</w:t>
+      </w:r>
+    </w:p>
+    <w:p>
+      <w:pPr>
+        <w:jc w:val="both"/>
+        <w:rPr>
+          <w:rFonts w:ascii="Arial" w:hAnsi="Arial" w:cs="Arial"/>
+        </w:rPr>
+      </w:pPr>
+      <w:r>
+        <w:rPr>
+          <w:rFonts w:ascii="Arial" w:hAnsi="Arial" w:cs="Arial"/>
+        </w:rPr>
+        <w:t xml:space="preserve">  </w:t>
+      </w:r>
+      <w:proofErr w:type="spellStart"/>
+      <w:r>
+        <w:rPr>
+          <w:rFonts w:ascii="Arial" w:hAnsi="Arial" w:cs="Arial"/>
+        </w:rPr>
+        <w:t>const</w:t>
+      </w:r>
+      <w:proofErr w:type="spellEnd"/>
+      <w:r>
+        <w:rPr>
+          <w:rFonts w:ascii="Arial" w:hAnsi="Arial" w:cs="Arial"/>
+        </w:rPr>
+        <w:t xml:space="preserve"> data = await </w:t>
+      </w:r>
+      <w:proofErr w:type="spellStart"/>
+      <w:r>
+        <w:rPr>
+          <w:rFonts w:ascii="Arial" w:hAnsi="Arial" w:cs="Arial"/>
+        </w:rPr>
+        <w:t>response.json</w:t>
+      </w:r>
+      <w:proofErr w:type="spellEnd"/>
+      <w:r>
+        <w:rPr>
+          <w:rFonts w:ascii="Arial" w:hAnsi="Arial" w:cs="Arial"/>
+        </w:rPr>
+        <w:t>();</w:t>
+      </w:r>
+    </w:p>
+    <w:p>
+      <w:pPr>
+        <w:jc w:val="both"/>
+        <w:rPr>
+          <w:rFonts w:ascii="Arial" w:hAnsi="Arial" w:cs="Arial"/>
+        </w:rPr>
+      </w:pPr>
+      <w:r>
+        <w:rPr>
+          <w:rFonts w:ascii="Arial" w:hAnsi="Arial" w:cs="Arial"/>
+        </w:rPr>
+        <w:t xml:space="preserve">  </w:t>
+      </w:r>
+      <w:proofErr w:type="spellStart"/>
+      <w:r>
+        <w:rPr>
+          <w:rFonts w:ascii="Arial" w:hAnsi="Arial" w:cs="Arial"/>
+        </w:rPr>
+        <w:t>res.json</w:t>
+      </w:r>
+      <w:proofErr w:type="spellEnd"/>
+      <w:r>
+        <w:rPr>
+          <w:rFonts w:ascii="Arial" w:hAnsi="Arial" w:cs="Arial"/>
+        </w:rPr>
+        <w:t>(data);</w:t>
       </w:r>
     </w:p>
     <w:p>
@@ -3829,58 +4120,150 @@
         <w:rPr>
           <w:rFonts w:ascii="Arial" w:hAnsi="Arial" w:cs="Arial"/>
         </w:rPr>
-        <w:t>suspend fun getWeather(city: String): String {</w:t>
-      </w:r>
-    </w:p>
-    <w:p>
-      <w:pPr>
-        <w:jc w:val="both"/>
-        <w:rPr>
-          <w:rFonts w:ascii="Arial" w:hAnsi="Arial" w:cs="Arial"/>
-        </w:rPr>
-      </w:pPr>
-      <w:r>
-        <w:rPr>
-          <w:rFonts w:ascii="Arial" w:hAnsi="Arial" w:cs="Arial"/>
-        </w:rPr>
-        <w:t xml:space="preserve">    val apiKey = "your_api_key"</w:t>
-      </w:r>
-    </w:p>
-    <w:p>
-      <w:pPr>
-        <w:jc w:val="both"/>
-        <w:rPr>
-          <w:rFonts w:ascii="Arial" w:hAnsi="Arial" w:cs="Arial"/>
-        </w:rPr>
-      </w:pPr>
-      <w:r>
-        <w:rPr>
-          <w:rFonts w:ascii="Arial" w:hAnsi="Arial" w:cs="Arial"/>
-        </w:rPr>
-        <w:t xml:space="preserve">    val url = "https://api.openweathermap.org/data/2.5/weather?q=$city&amp;appid=$apiKey&amp;units=metric"</w:t>
-      </w:r>
-    </w:p>
-    <w:p>
-      <w:pPr>
-        <w:jc w:val="both"/>
-        <w:rPr>
-          <w:rFonts w:ascii="Arial" w:hAnsi="Arial" w:cs="Arial"/>
-        </w:rPr>
-      </w:pPr>
-    </w:p>
-    <w:p>
-      <w:pPr>
-        <w:jc w:val="both"/>
-        <w:rPr>
-          <w:rFonts w:ascii="Arial" w:hAnsi="Arial" w:cs="Arial"/>
-        </w:rPr>
-      </w:pPr>
-      <w:r>
-        <w:rPr>
-          <w:rFonts w:ascii="Arial" w:hAnsi="Arial" w:cs="Arial"/>
-        </w:rPr>
-        <w:t xml:space="preserve">    val connection = URL(url).openConnection() as HttpURLConnection</w:t>
-      </w:r>
+        <w:t xml:space="preserve">suspend fun </w:t>
+      </w:r>
+      <w:proofErr w:type="spellStart"/>
+      <w:r>
+        <w:rPr>
+          <w:rFonts w:ascii="Arial" w:hAnsi="Arial" w:cs="Arial"/>
+        </w:rPr>
+        <w:t>getWeather</w:t>
+      </w:r>
+      <w:proofErr w:type="spellEnd"/>
+      <w:r>
+        <w:rPr>
+          <w:rFonts w:ascii="Arial" w:hAnsi="Arial" w:cs="Arial"/>
+        </w:rPr>
+        <w:t>(city: String): String {</w:t>
+      </w:r>
+    </w:p>
+    <w:p>
+      <w:pPr>
+        <w:jc w:val="both"/>
+        <w:rPr>
+          <w:rFonts w:ascii="Arial" w:hAnsi="Arial" w:cs="Arial"/>
+        </w:rPr>
+      </w:pPr>
+      <w:r>
+        <w:rPr>
+          <w:rFonts w:ascii="Arial" w:hAnsi="Arial" w:cs="Arial"/>
+        </w:rPr>
+        <w:t xml:space="preserve">    val </w:t>
+      </w:r>
+      <w:proofErr w:type="spellStart"/>
+      <w:r>
+        <w:rPr>
+          <w:rFonts w:ascii="Arial" w:hAnsi="Arial" w:cs="Arial"/>
+        </w:rPr>
+        <w:t>apiKey</w:t>
+      </w:r>
+      <w:proofErr w:type="spellEnd"/>
+      <w:r>
+        <w:rPr>
+          <w:rFonts w:ascii="Arial" w:hAnsi="Arial" w:cs="Arial"/>
+        </w:rPr>
+        <w:t xml:space="preserve"> = "</w:t>
+      </w:r>
+      <w:proofErr w:type="spellStart"/>
+      <w:r>
+        <w:rPr>
+          <w:rFonts w:ascii="Arial" w:hAnsi="Arial" w:cs="Arial"/>
+        </w:rPr>
+        <w:t>your_api_key</w:t>
+      </w:r>
+      <w:proofErr w:type="spellEnd"/>
+      <w:r>
+        <w:rPr>
+          <w:rFonts w:ascii="Arial" w:hAnsi="Arial" w:cs="Arial"/>
+        </w:rPr>
+        <w:t>"</w:t>
+      </w:r>
+    </w:p>
+    <w:p>
+      <w:pPr>
+        <w:jc w:val="both"/>
+        <w:rPr>
+          <w:rFonts w:ascii="Arial" w:hAnsi="Arial" w:cs="Arial"/>
+        </w:rPr>
+      </w:pPr>
+      <w:r>
+        <w:rPr>
+          <w:rFonts w:ascii="Arial" w:hAnsi="Arial" w:cs="Arial"/>
+        </w:rPr>
+        <w:t xml:space="preserve">    val </w:t>
+      </w:r>
+      <w:proofErr w:type="spellStart"/>
+      <w:r>
+        <w:rPr>
+          <w:rFonts w:ascii="Arial" w:hAnsi="Arial" w:cs="Arial"/>
+        </w:rPr>
+        <w:t>url</w:t>
+      </w:r>
+      <w:proofErr w:type="spellEnd"/>
+      <w:r>
+        <w:rPr>
+          <w:rFonts w:ascii="Arial" w:hAnsi="Arial" w:cs="Arial"/>
+        </w:rPr>
+        <w:t xml:space="preserve"> = "https://api.openweathermap.org/data/2.5/weather?q=$city&amp;appid=$apiKey&amp;units=metric"</w:t>
+      </w:r>
+    </w:p>
+    <w:p>
+      <w:pPr>
+        <w:jc w:val="both"/>
+        <w:rPr>
+          <w:rFonts w:ascii="Arial" w:hAnsi="Arial" w:cs="Arial"/>
+        </w:rPr>
+      </w:pPr>
+    </w:p>
+    <w:p>
+      <w:pPr>
+        <w:jc w:val="both"/>
+        <w:rPr>
+          <w:rFonts w:ascii="Arial" w:hAnsi="Arial" w:cs="Arial"/>
+        </w:rPr>
+      </w:pPr>
+      <w:r>
+        <w:rPr>
+          <w:rFonts w:ascii="Arial" w:hAnsi="Arial" w:cs="Arial"/>
+        </w:rPr>
+        <w:t xml:space="preserve">    val connection = URL(</w:t>
+      </w:r>
+      <w:proofErr w:type="spellStart"/>
+      <w:r>
+        <w:rPr>
+          <w:rFonts w:ascii="Arial" w:hAnsi="Arial" w:cs="Arial"/>
+        </w:rPr>
+        <w:t>url</w:t>
+      </w:r>
+      <w:proofErr w:type="spellEnd"/>
+      <w:r>
+        <w:rPr>
+          <w:rFonts w:ascii="Arial" w:hAnsi="Arial" w:cs="Arial"/>
+        </w:rPr>
+        <w:t>).</w:t>
+      </w:r>
+      <w:proofErr w:type="spellStart"/>
+      <w:r>
+        <w:rPr>
+          <w:rFonts w:ascii="Arial" w:hAnsi="Arial" w:cs="Arial"/>
+        </w:rPr>
+        <w:t>openConnection</w:t>
+      </w:r>
+      <w:proofErr w:type="spellEnd"/>
+      <w:r>
+        <w:rPr>
+          <w:rFonts w:ascii="Arial" w:hAnsi="Arial" w:cs="Arial"/>
+        </w:rPr>
+        <w:t xml:space="preserve">() as </w:t>
+      </w:r>
+      <w:proofErr w:type="spellStart"/>
+      <w:r>
+        <w:rPr>
+          <w:rFonts w:ascii="Arial" w:hAnsi="Arial" w:cs="Arial"/>
+        </w:rPr>
+        <w:t>HttpURLConnection</w:t>
+      </w:r>
+      <w:proofErr w:type="spellEnd"/>
     </w:p>
     <w:p>
       <w:pPr>
@@ -3894,7 +4277,35 @@
           <w:rFonts w:ascii="Arial" w:hAnsi="Arial" w:cs="Arial"/>
         </w:rPr>
         <w:lastRenderedPageBreak/>
-        <w:t xml:space="preserve">    val data = connection.inputStream.bufferedReader().readText()</w:t>
+        <w:t xml:space="preserve">    val data = </w:t>
+      </w:r>
+      <w:proofErr w:type="spellStart"/>
+      <w:r>
+        <w:rPr>
+          <w:rFonts w:ascii="Arial" w:hAnsi="Arial" w:cs="Arial"/>
+        </w:rPr>
+        <w:t>connection.inputStream.bufferedReader</w:t>
+      </w:r>
+      <w:proofErr w:type="spellEnd"/>
+      <w:r>
+        <w:rPr>
+          <w:rFonts w:ascii="Arial" w:hAnsi="Arial" w:cs="Arial"/>
+        </w:rPr>
+        <w:t>().</w:t>
+      </w:r>
+      <w:proofErr w:type="spellStart"/>
+      <w:r>
+        <w:rPr>
+          <w:rFonts w:ascii="Arial" w:hAnsi="Arial" w:cs="Arial"/>
+        </w:rPr>
+        <w:t>readText</w:t>
+      </w:r>
+      <w:proofErr w:type="spellEnd"/>
+      <w:r>
+        <w:rPr>
+          <w:rFonts w:ascii="Arial" w:hAnsi="Arial" w:cs="Arial"/>
+        </w:rPr>
+        <w:t>()</w:t>
       </w:r>
     </w:p>
     <w:p>
@@ -3936,7 +4347,21 @@
         <w:rPr>
           <w:rFonts w:ascii="Arial" w:hAnsi="Arial" w:cs="Arial"/>
         </w:rPr>
-        <w:t>I didn’t quite understand where and how to get and generate the api keys.</w:t>
+        <w:t xml:space="preserve">I didn’t quite understand where and how to get and generate the </w:t>
+      </w:r>
+      <w:proofErr w:type="spellStart"/>
+      <w:r>
+        <w:rPr>
+          <w:rFonts w:ascii="Arial" w:hAnsi="Arial" w:cs="Arial"/>
+        </w:rPr>
+        <w:t>api</w:t>
+      </w:r>
+      <w:proofErr w:type="spellEnd"/>
+      <w:r>
+        <w:rPr>
+          <w:rFonts w:ascii="Arial" w:hAnsi="Arial" w:cs="Arial"/>
+        </w:rPr>
+        <w:t xml:space="preserve"> keys.</w:t>
       </w:r>
     </w:p>
     <w:p>
@@ -3972,7 +4397,21 @@
         <w:rPr>
           <w:rFonts w:ascii="Arial" w:hAnsi="Arial" w:cs="Arial"/>
         </w:rPr>
-        <w:t>When the app displayed errors such as “NullPointerException” or “Network on Main Thread Exception,” AI could have helped me identify the cause and provided instant fixes.</w:t>
+        <w:t>When the app displayed errors such as “</w:t>
+      </w:r>
+      <w:proofErr w:type="spellStart"/>
+      <w:r>
+        <w:rPr>
+          <w:rFonts w:ascii="Arial" w:hAnsi="Arial" w:cs="Arial"/>
+        </w:rPr>
+        <w:t>NullPointerException</w:t>
+      </w:r>
+      <w:proofErr w:type="spellEnd"/>
+      <w:r>
+        <w:rPr>
+          <w:rFonts w:ascii="Arial" w:hAnsi="Arial" w:cs="Arial"/>
+        </w:rPr>
+        <w:t>” or “Network on Main Thread Exception,” AI could have helped me identify the cause and provided instant fixes.</w:t>
       </w:r>
     </w:p>
     <w:p>
@@ -4000,53 +4439,117 @@
           <w:rFonts w:ascii="Arial" w:hAnsi="Arial" w:cs="Arial"/>
         </w:rPr>
       </w:pPr>
-      <w:r>
-        <w:rPr>
-          <w:rFonts w:ascii="Arial" w:hAnsi="Arial" w:cs="Arial"/>
-        </w:rPr>
-        <w:t>GlobalScope.launch(Dispatchers.IO) {</w:t>
-      </w:r>
-    </w:p>
-    <w:p>
-      <w:pPr>
-        <w:jc w:val="both"/>
-        <w:rPr>
-          <w:rFonts w:ascii="Arial" w:hAnsi="Arial" w:cs="Arial"/>
-        </w:rPr>
-      </w:pPr>
-      <w:r>
-        <w:rPr>
-          <w:rFonts w:ascii="Arial" w:hAnsi="Arial" w:cs="Arial"/>
-        </w:rPr>
-        <w:t xml:space="preserve">    val data = getWeather("Cape Town")</w:t>
-      </w:r>
-    </w:p>
-    <w:p>
-      <w:pPr>
-        <w:jc w:val="both"/>
-        <w:rPr>
-          <w:rFonts w:ascii="Arial" w:hAnsi="Arial" w:cs="Arial"/>
-        </w:rPr>
-      </w:pPr>
-      <w:r>
-        <w:rPr>
-          <w:rFonts w:ascii="Arial" w:hAnsi="Arial" w:cs="Arial"/>
-        </w:rPr>
-        <w:t xml:space="preserve">    withContext(Dispatchers.Main) {</w:t>
-      </w:r>
-    </w:p>
-    <w:p>
-      <w:pPr>
-        <w:jc w:val="both"/>
-        <w:rPr>
-          <w:rFonts w:ascii="Arial" w:hAnsi="Arial" w:cs="Arial"/>
-        </w:rPr>
-      </w:pPr>
-      <w:r>
-        <w:rPr>
-          <w:rFonts w:ascii="Arial" w:hAnsi="Arial" w:cs="Arial"/>
-        </w:rPr>
-        <w:t xml:space="preserve">        txtReport.text = data</w:t>
+      <w:proofErr w:type="spellStart"/>
+      <w:r>
+        <w:rPr>
+          <w:rFonts w:ascii="Arial" w:hAnsi="Arial" w:cs="Arial"/>
+        </w:rPr>
+        <w:t>GlobalScope.launch</w:t>
+      </w:r>
+      <w:proofErr w:type="spellEnd"/>
+      <w:r>
+        <w:rPr>
+          <w:rFonts w:ascii="Arial" w:hAnsi="Arial" w:cs="Arial"/>
+        </w:rPr>
+        <w:t>(Dispatchers.IO) {</w:t>
+      </w:r>
+    </w:p>
+    <w:p>
+      <w:pPr>
+        <w:jc w:val="both"/>
+        <w:rPr>
+          <w:rFonts w:ascii="Arial" w:hAnsi="Arial" w:cs="Arial"/>
+        </w:rPr>
+      </w:pPr>
+      <w:r>
+        <w:rPr>
+          <w:rFonts w:ascii="Arial" w:hAnsi="Arial" w:cs="Arial"/>
+        </w:rPr>
+        <w:t xml:space="preserve">    val data = </w:t>
+      </w:r>
+      <w:proofErr w:type="spellStart"/>
+      <w:r>
+        <w:rPr>
+          <w:rFonts w:ascii="Arial" w:hAnsi="Arial" w:cs="Arial"/>
+        </w:rPr>
+        <w:t>getWeather</w:t>
+      </w:r>
+      <w:proofErr w:type="spellEnd"/>
+      <w:r>
+        <w:rPr>
+          <w:rFonts w:ascii="Arial" w:hAnsi="Arial" w:cs="Arial"/>
+        </w:rPr>
+        <w:t>("Cape Town")</w:t>
+      </w:r>
+    </w:p>
+    <w:p>
+      <w:pPr>
+        <w:jc w:val="both"/>
+        <w:rPr>
+          <w:rFonts w:ascii="Arial" w:hAnsi="Arial" w:cs="Arial"/>
+        </w:rPr>
+      </w:pPr>
+      <w:r>
+        <w:rPr>
+          <w:rFonts w:ascii="Arial" w:hAnsi="Arial" w:cs="Arial"/>
+        </w:rPr>
+        <w:t xml:space="preserve">    </w:t>
+      </w:r>
+      <w:proofErr w:type="spellStart"/>
+      <w:r>
+        <w:rPr>
+          <w:rFonts w:ascii="Arial" w:hAnsi="Arial" w:cs="Arial"/>
+        </w:rPr>
+        <w:t>withContext</w:t>
+      </w:r>
+      <w:proofErr w:type="spellEnd"/>
+      <w:r>
+        <w:rPr>
+          <w:rFonts w:ascii="Arial" w:hAnsi="Arial" w:cs="Arial"/>
+        </w:rPr>
+        <w:t>(</w:t>
+      </w:r>
+      <w:proofErr w:type="spellStart"/>
+      <w:r>
+        <w:rPr>
+          <w:rFonts w:ascii="Arial" w:hAnsi="Arial" w:cs="Arial"/>
+        </w:rPr>
+        <w:t>Dispatchers.Main</w:t>
+      </w:r>
+      <w:proofErr w:type="spellEnd"/>
+      <w:r>
+        <w:rPr>
+          <w:rFonts w:ascii="Arial" w:hAnsi="Arial" w:cs="Arial"/>
+        </w:rPr>
+        <w:t>) {</w:t>
+      </w:r>
+    </w:p>
+    <w:p>
+      <w:pPr>
+        <w:jc w:val="both"/>
+        <w:rPr>
+          <w:rFonts w:ascii="Arial" w:hAnsi="Arial" w:cs="Arial"/>
+        </w:rPr>
+      </w:pPr>
+      <w:r>
+        <w:rPr>
+          <w:rFonts w:ascii="Arial" w:hAnsi="Arial" w:cs="Arial"/>
+        </w:rPr>
+        <w:t xml:space="preserve">        </w:t>
+      </w:r>
+      <w:proofErr w:type="spellStart"/>
+      <w:r>
+        <w:rPr>
+          <w:rFonts w:ascii="Arial" w:hAnsi="Arial" w:cs="Arial"/>
+        </w:rPr>
+        <w:t>txtReport.text</w:t>
+      </w:r>
+      <w:proofErr w:type="spellEnd"/>
+      <w:r>
+        <w:rPr>
+          <w:rFonts w:ascii="Arial" w:hAnsi="Arial" w:cs="Arial"/>
+        </w:rPr>
+        <w:t xml:space="preserve"> = data</w:t>
       </w:r>
     </w:p>
     <w:p>
@@ -4120,7 +4623,21 @@
         <w:rPr>
           <w:rFonts w:ascii="Arial" w:hAnsi="Arial" w:cs="Arial"/>
         </w:rPr>
-        <w:t xml:space="preserve">AI could have assisted in designing the app layout — suggesting color schemes, proper alignment, and accessibility features. Tools like </w:t>
+        <w:t xml:space="preserve">AI could have assisted in designing the app layout — suggesting </w:t>
+      </w:r>
+      <w:proofErr w:type="spellStart"/>
+      <w:r>
+        <w:rPr>
+          <w:rFonts w:ascii="Arial" w:hAnsi="Arial" w:cs="Arial"/>
+        </w:rPr>
+        <w:t>color</w:t>
+      </w:r>
+      <w:proofErr w:type="spellEnd"/>
+      <w:r>
+        <w:rPr>
+          <w:rFonts w:ascii="Arial" w:hAnsi="Arial" w:cs="Arial"/>
+        </w:rPr>
+        <w:t xml:space="preserve"> schemes, proper alignment, and accessibility features. Tools like </w:t>
       </w:r>
       <w:r>
         <w:rPr>
@@ -4180,7 +4697,21 @@
         <w:rPr>
           <w:rFonts w:ascii="Arial" w:hAnsi="Arial" w:cs="Arial"/>
         </w:rPr>
-        <w:t xml:space="preserve">    android:id="@+id/txtCity"</w:t>
+        <w:t xml:space="preserve">    android:id="@+id/</w:t>
+      </w:r>
+      <w:proofErr w:type="spellStart"/>
+      <w:r>
+        <w:rPr>
+          <w:rFonts w:ascii="Arial" w:hAnsi="Arial" w:cs="Arial"/>
+        </w:rPr>
+        <w:t>txtCity</w:t>
+      </w:r>
+      <w:proofErr w:type="spellEnd"/>
+      <w:r>
+        <w:rPr>
+          <w:rFonts w:ascii="Arial" w:hAnsi="Arial" w:cs="Arial"/>
+        </w:rPr>
+        <w:t>"</w:t>
       </w:r>
     </w:p>
     <w:p>
@@ -4222,21 +4753,49 @@
         <w:rPr>
           <w:rFonts w:ascii="Arial" w:hAnsi="Arial" w:cs="Arial"/>
         </w:rPr>
-        <w:t xml:space="preserve">    android:textStyle="bold"</w:t>
-      </w:r>
-    </w:p>
-    <w:p>
-      <w:pPr>
-        <w:jc w:val="both"/>
-        <w:rPr>
-          <w:rFonts w:ascii="Arial" w:hAnsi="Arial" w:cs="Arial"/>
-        </w:rPr>
-      </w:pPr>
-      <w:r>
-        <w:rPr>
-          <w:rFonts w:ascii="Arial" w:hAnsi="Arial" w:cs="Arial"/>
-        </w:rPr>
-        <w:t xml:space="preserve">    android:gravity="center"/&gt;</w:t>
+        <w:t xml:space="preserve">    </w:t>
+      </w:r>
+      <w:proofErr w:type="spellStart"/>
+      <w:r>
+        <w:rPr>
+          <w:rFonts w:ascii="Arial" w:hAnsi="Arial" w:cs="Arial"/>
+        </w:rPr>
+        <w:t>android:textStyle</w:t>
+      </w:r>
+      <w:proofErr w:type="spellEnd"/>
+      <w:r>
+        <w:rPr>
+          <w:rFonts w:ascii="Arial" w:hAnsi="Arial" w:cs="Arial"/>
+        </w:rPr>
+        <w:t>="bold"</w:t>
+      </w:r>
+    </w:p>
+    <w:p>
+      <w:pPr>
+        <w:jc w:val="both"/>
+        <w:rPr>
+          <w:rFonts w:ascii="Arial" w:hAnsi="Arial" w:cs="Arial"/>
+        </w:rPr>
+      </w:pPr>
+      <w:r>
+        <w:rPr>
+          <w:rFonts w:ascii="Arial" w:hAnsi="Arial" w:cs="Arial"/>
+        </w:rPr>
+        <w:t xml:space="preserve">    </w:t>
+      </w:r>
+      <w:proofErr w:type="spellStart"/>
+      <w:r>
+        <w:rPr>
+          <w:rFonts w:ascii="Arial" w:hAnsi="Arial" w:cs="Arial"/>
+        </w:rPr>
+        <w:t>android:gravity</w:t>
+      </w:r>
+      <w:proofErr w:type="spellEnd"/>
+      <w:r>
+        <w:rPr>
+          <w:rFonts w:ascii="Arial" w:hAnsi="Arial" w:cs="Arial"/>
+        </w:rPr>
+        <w:t>="center"/&gt;</w:t>
       </w:r>
     </w:p>
     <w:p>
@@ -4260,8 +4819,13 @@
       </w:pPr>
       <w:r>
         <w:lastRenderedPageBreak/>
-        <w:t>Publishing our application to google playstore</w:t>
-      </w:r>
+        <w:t xml:space="preserve">Publishing our application to google </w:t>
+      </w:r>
+      <w:proofErr w:type="spellStart"/>
+      <w:r>
+        <w:t>playstore</w:t>
+      </w:r>
+      <w:proofErr w:type="spellEnd"/>
     </w:p>
     <w:p>
       <w:pPr>
@@ -4280,7 +4844,15 @@
         <w:jc w:val="both"/>
       </w:pPr>
       <w:r>
-        <w:t>Before publishing an application to the Google Play Store, the application must be fully developed, tested thoroughly on multiple devices, and confirmed to have no major errors or crashes. The application must have a unique package name, and it must be built in a signed release format as an Android App Bundle (.aab). The version code and version name must be correctly assigned in the project configuration, as the Play Store uses these values to differentiate updates.</w:t>
+        <w:t>Before publishing an application to the Google Play Store, the application must be fully developed, tested thoroughly on multiple devices, and confirmed to have no major errors or crashes. The application must have a unique package name, and it must be built in a signed release format as an Android App Bundle (.</w:t>
+      </w:r>
+      <w:proofErr w:type="spellStart"/>
+      <w:r>
+        <w:t>aab</w:t>
+      </w:r>
+      <w:proofErr w:type="spellEnd"/>
+      <w:r>
+        <w:t>). The version code and version name must be correctly assigned in the project configuration, as the Play Store uses these values to differentiate updates.</w:t>
       </w:r>
     </w:p>
     <w:p>
@@ -4307,7 +4879,7 @@
                     <pic:cNvPicPr/>
                   </pic:nvPicPr>
                   <pic:blipFill>
-                    <a:blip r:embed="rId33" cstate="print">
+                    <a:blip r:embed="rId34" cstate="print">
                       <a:extLst>
                         <a:ext uri="{28A0092B-C50C-407E-A947-70E740481C1C}">
                           <a14:useLocalDpi xmlns:a14="http://schemas.microsoft.com/office/drawing/2010/main" val="0"/>
@@ -4353,7 +4925,7 @@
                     <pic:cNvPicPr/>
                   </pic:nvPicPr>
                   <pic:blipFill>
-                    <a:blip r:embed="rId34" cstate="print">
+                    <a:blip r:embed="rId35" cstate="print">
                       <a:extLst>
                         <a:ext uri="{28A0092B-C50C-407E-A947-70E740481C1C}">
                           <a14:useLocalDpi xmlns:a14="http://schemas.microsoft.com/office/drawing/2010/main" val="0"/>
@@ -4440,7 +5012,7 @@
                     <pic:cNvPicPr/>
                   </pic:nvPicPr>
                   <pic:blipFill>
-                    <a:blip r:embed="rId35" cstate="print">
+                    <a:blip r:embed="rId36" cstate="print">
                       <a:extLst>
                         <a:ext uri="{28A0092B-C50C-407E-A947-70E740481C1C}">
                           <a14:useLocalDpi xmlns:a14="http://schemas.microsoft.com/office/drawing/2010/main" val="0"/>
@@ -4491,7 +5063,7 @@
                     <pic:cNvPicPr/>
                   </pic:nvPicPr>
                   <pic:blipFill>
-                    <a:blip r:embed="rId36" cstate="print">
+                    <a:blip r:embed="rId37" cstate="print">
                       <a:extLst>
                         <a:ext uri="{28A0092B-C50C-407E-A947-70E740481C1C}">
                           <a14:useLocalDpi xmlns:a14="http://schemas.microsoft.com/office/drawing/2010/main" val="0"/>
@@ -4543,7 +5115,7 @@
                     <pic:cNvPicPr/>
                   </pic:nvPicPr>
                   <pic:blipFill>
-                    <a:blip r:embed="rId37" cstate="print">
+                    <a:blip r:embed="rId38" cstate="print">
                       <a:extLst>
                         <a:ext uri="{28A0092B-C50C-407E-A947-70E740481C1C}">
                           <a14:useLocalDpi xmlns:a14="http://schemas.microsoft.com/office/drawing/2010/main" val="0"/>
@@ -4602,7 +5174,7 @@
                     <pic:cNvPicPr/>
                   </pic:nvPicPr>
                   <pic:blipFill>
-                    <a:blip r:embed="rId38">
+                    <a:blip r:embed="rId39">
                       <a:extLst>
                         <a:ext uri="{28A0092B-C50C-407E-A947-70E740481C1C}">
                           <a14:useLocalDpi xmlns:a14="http://schemas.microsoft.com/office/drawing/2010/main" val="0"/>
@@ -4665,7 +5237,15 @@
         <w:jc w:val="both"/>
       </w:pPr>
       <w:r>
-        <w:t>Next, developers prepare the release by uploading the signed .aab file, adding a release name, and writing release notes describing updates or features. It is recommended to start with internal or closed testing, adding testers by email or opt-in link. Google requires meaningful testing—with testers using the app for about 14 days—before allowing a full release.</w:t>
+        <w:t>Next, developers prepare the release by uploading the signed .</w:t>
+      </w:r>
+      <w:proofErr w:type="spellStart"/>
+      <w:r>
+        <w:t>aab</w:t>
+      </w:r>
+      <w:proofErr w:type="spellEnd"/>
+      <w:r>
+        <w:t xml:space="preserve"> file, adding a release name, and writing release notes describing updates or features. It is recommended to start with internal or closed testing, adding testers by email or opt-in link. Google requires meaningful testing—with testers using the app for about 14 days—before allowing a full release.</w:t>
       </w:r>
     </w:p>
     <w:p>
@@ -4710,7 +5290,7 @@
                     <pic:cNvPicPr/>
                   </pic:nvPicPr>
                   <pic:blipFill>
-                    <a:blip r:embed="rId39"/>
+                    <a:blip r:embed="rId40"/>
                     <a:stretch>
                       <a:fillRect/>
                     </a:stretch>
@@ -4755,7 +5335,7 @@
                     <pic:cNvPicPr/>
                   </pic:nvPicPr>
                   <pic:blipFill>
-                    <a:blip r:embed="rId40"/>
+                    <a:blip r:embed="rId41"/>
                     <a:stretch>
                       <a:fillRect/>
                     </a:stretch>
@@ -4801,7 +5381,7 @@
                     <pic:cNvPicPr/>
                   </pic:nvPicPr>
                   <pic:blipFill>
-                    <a:blip r:embed="rId41"/>
+                    <a:blip r:embed="rId42"/>
                     <a:stretch>
                       <a:fillRect/>
                     </a:stretch>
@@ -4847,7 +5427,7 @@
                     <pic:cNvPicPr/>
                   </pic:nvPicPr>
                   <pic:blipFill>
-                    <a:blip r:embed="rId42"/>
+                    <a:blip r:embed="rId43"/>
                     <a:stretch>
                       <a:fillRect/>
                     </a:stretch>
@@ -4873,6 +5453,9 @@
         <w:jc w:val="both"/>
       </w:pPr>
       <w:r>
+        <w:rPr>
+          <w:noProof/>
+        </w:rPr>
         <w:drawing>
           <wp:inline distT="0" distB="0" distL="0" distR="0" wp14:anchorId="2CDBF43E" wp14:editId="0D35B230">
             <wp:extent cx="3299746" cy="1524132"/>
@@ -4889,7 +5472,7 @@
                     <pic:cNvPicPr/>
                   </pic:nvPicPr>
                   <pic:blipFill>
-                    <a:blip r:embed="rId43"/>
+                    <a:blip r:embed="rId44"/>
                     <a:stretch>
                       <a:fillRect/>
                     </a:stretch>
@@ -4931,7 +5514,15 @@
         <w:jc w:val="both"/>
       </w:pPr>
       <w:r>
-        <w:t>Click Create new to generate a new keystore file (.jks) and a key alias for it.</w:t>
+        <w:t>Click Create new to generate a new keystore file (.</w:t>
+      </w:r>
+      <w:proofErr w:type="spellStart"/>
+      <w:r>
+        <w:t>jks</w:t>
+      </w:r>
+      <w:proofErr w:type="spellEnd"/>
+      <w:r>
+        <w:t>) and a key alias for it.</w:t>
       </w:r>
     </w:p>
     <w:p>
@@ -4989,11 +5580,19 @@
           <w:rFonts w:ascii="Arial" w:hAnsi="Arial" w:cs="Arial"/>
         </w:rPr>
       </w:pPr>
-      <w:r>
-        <w:rPr>
-          <w:rFonts w:ascii="Arial" w:hAnsi="Arial" w:cs="Arial"/>
-        </w:rPr>
-        <w:t>CapeWeather was built with creativity and care to make checking the weather simple and enjoyable. By combining modern Android tools and a clean design, we hope it helps users stay ready for whatever the day brings.</w:t>
+      <w:proofErr w:type="spellStart"/>
+      <w:r>
+        <w:rPr>
+          <w:rFonts w:ascii="Arial" w:hAnsi="Arial" w:cs="Arial"/>
+        </w:rPr>
+        <w:t>CapeWeather</w:t>
+      </w:r>
+      <w:proofErr w:type="spellEnd"/>
+      <w:r>
+        <w:rPr>
+          <w:rFonts w:ascii="Arial" w:hAnsi="Arial" w:cs="Arial"/>
+        </w:rPr>
+        <w:t xml:space="preserve"> was built with creativity and care to make checking the weather simple and enjoyable. By combining modern Android tools and a clean design, we hope it helps users stay ready for whatever the day brings.</w:t>
       </w:r>
     </w:p>
     <w:sectPr>

</xml_diff>